<commit_message>
Corrected mistaken references to R!
</commit_message>
<xml_diff>
--- a/StataDataChecking.docx
+++ b/StataDataChecking.docx
@@ -579,7 +579,7 @@
         <w:pStyle w:val="FirstParagraph"/>
       </w:pPr>
       <w:r>
-        <w:t xml:space="preserve">Cleaned data sets should only be stored temporarily - arguably not at all. The raw data file should be treated as read only. Your initiation script might clean and transform your data, producing a data set fit for analysis. Ideally this data set should not be saved - you call the analysis script over the data set in memory after its transformation. You can call an R script from</w:t>
+        <w:t xml:space="preserve">Cleaned data sets should only be stored temporarily - arguably not at all. The raw data file should be treated as read only. Your initiation script might clean and transform your data, producing a data set fit for analysis. Ideally this data set should not be saved - you call the analysis script over the data set in memory after its transformation. You can call a do file from</w:t>
       </w:r>
       <w:r>
         <w:t xml:space="preserve"> </w:t>
@@ -595,7 +595,7 @@
         <w:t xml:space="preserve"> </w:t>
       </w:r>
       <w:r>
-        <w:t xml:space="preserve">an R script using a command like</w:t>
+        <w:t xml:space="preserve">an do file script using a command like</w:t>
       </w:r>
     </w:p>
     <w:p>
@@ -606,7 +606,7 @@
         <w:rPr>
           <w:rStyle w:val="VerbatimChar"/>
         </w:rPr>
-        <w:t xml:space="preserve">source("C:/Users/ccaajim/Documents/R/MyScript.R")</w:t>
+        <w:t xml:space="preserve">do myscriptfilename</w:t>
       </w:r>
     </w:p>
     <w:p>

</xml_diff>

<commit_message>
Typos and minor insertions/corrections.
</commit_message>
<xml_diff>
--- a/StataDataChecking.docx
+++ b/StataDataChecking.docx
@@ -429,7 +429,7 @@
     </w:p>
     <w:bookmarkEnd w:id="25"/>
     <w:bookmarkEnd w:id="26"/>
-    <w:bookmarkStart w:id="28" w:name="a-project-folder-structure"/>
+    <w:bookmarkStart w:id="27" w:name="a-project-folder-structure"/>
     <w:p>
       <w:pPr>
         <w:pStyle w:val="Heading1"/>
@@ -617,19 +617,117 @@
         <w:t xml:space="preserve">but of course change the path and file name to match your set-up.</w:t>
       </w:r>
     </w:p>
+    <w:bookmarkEnd w:id="27"/>
+    <w:bookmarkStart w:id="29" w:name="a-quick-note-on-preserve-and-restore"/>
+    <w:p>
+      <w:pPr>
+        <w:pStyle w:val="Heading1"/>
+      </w:pPr>
+      <w:r>
+        <w:t xml:space="preserve">A quick note on</w:t>
+      </w:r>
+      <w:r>
+        <w:t xml:space="preserve"> </w:t>
+      </w:r>
+      <w:r>
+        <w:rPr>
+          <w:rStyle w:val="VerbatimChar"/>
+        </w:rPr>
+        <w:t xml:space="preserve">preserve</w:t>
+      </w:r>
+      <w:r>
+        <w:t xml:space="preserve"> </w:t>
+      </w:r>
+      <w:r>
+        <w:t xml:space="preserve">and</w:t>
+      </w:r>
+      <w:r>
+        <w:t xml:space="preserve"> </w:t>
+      </w:r>
+      <w:r>
+        <w:rPr>
+          <w:rStyle w:val="VerbatimChar"/>
+        </w:rPr>
+        <w:t xml:space="preserve">restore</w:t>
+      </w:r>
+    </w:p>
+    <w:p>
+      <w:pPr>
+        <w:pStyle w:val="FirstParagraph"/>
+      </w:pPr>
+      <w:r>
+        <w:t xml:space="preserve">A good alternative to creating and saving transformed data files locally is to use Stata’s</w:t>
+      </w:r>
+      <w:r>
+        <w:t xml:space="preserve"> </w:t>
+      </w:r>
+      <w:r>
+        <w:rPr>
+          <w:rStyle w:val="VerbatimChar"/>
+        </w:rPr>
+        <w:t xml:space="preserve">preserve</w:t>
+      </w:r>
+      <w:r>
+        <w:t xml:space="preserve"> </w:t>
+      </w:r>
+      <w:r>
+        <w:t xml:space="preserve">command before doing any data transformation and analysis (this snapshots the pre-transformation state of the data) and use</w:t>
+      </w:r>
+      <w:r>
+        <w:t xml:space="preserve"> </w:t>
+      </w:r>
+      <w:r>
+        <w:rPr>
+          <w:rStyle w:val="VerbatimChar"/>
+        </w:rPr>
+        <w:t xml:space="preserve">restore</w:t>
+      </w:r>
+      <w:r>
+        <w:t xml:space="preserve"> </w:t>
+      </w:r>
+      <w:r>
+        <w:t xml:space="preserve">after analysis.</w:t>
+      </w:r>
+    </w:p>
     <w:p>
       <w:pPr>
         <w:pStyle w:val="BodyText"/>
       </w:pPr>
       <w:r>
-        <w:t xml:space="preserve">A good alternative to creating and saving transformed data files locally is to use Stata’s</w:t>
-      </w:r>
-      <w:r>
-        <w:t xml:space="preserve"> </w:t>
-      </w:r>
-      <w:r>
-        <w:rPr>
-          <w:rStyle w:val="VerbatimChar"/>
+        <w:t xml:space="preserve">Some operations overwrite data in memory. Since we aim to always preserve original data, we do not want to overwrite data in memory and then write to file. Nor do we want a proliferation of modified data files.</w:t>
+      </w:r>
+    </w:p>
+    <w:p>
+      <w:pPr>
+        <w:pStyle w:val="BodyText"/>
+      </w:pPr>
+      <w:r>
+        <w:t xml:space="preserve">If we wish to make some</w:t>
+      </w:r>
+      <w:r>
+        <w:t xml:space="preserve"> </w:t>
+      </w:r>
+      <w:r>
+        <w:rPr>
+          <w:bCs/>
+          <w:b/>
+        </w:rPr>
+        <w:t xml:space="preserve">temporary</w:t>
+      </w:r>
+      <w:r>
+        <w:t xml:space="preserve"> </w:t>
+      </w:r>
+      <w:r>
+        <w:t xml:space="preserve">change to a data set, then we should use</w:t>
+      </w:r>
+      <w:r>
+        <w:t xml:space="preserve"> </w:t>
+      </w:r>
+      <w:r>
+        <w:rPr>
+          <w:rStyle w:val="VerbatimChar"/>
+          <w:bCs/>
+          <w:b/>
         </w:rPr>
         <w:t xml:space="preserve">preserve</w:t>
       </w:r>
@@ -637,22 +735,51 @@
         <w:t xml:space="preserve"> </w:t>
       </w:r>
       <w:r>
-        <w:t xml:space="preserve">command before doing any data transformation and analysis (this snapshots the pre-transformation state of the data) and use</w:t>
-      </w:r>
-      <w:r>
-        <w:t xml:space="preserve"> </w:t>
-      </w:r>
-      <w:r>
-        <w:rPr>
-          <w:rStyle w:val="VerbatimChar"/>
+        <w:t xml:space="preserve">and</w:t>
+      </w:r>
+      <w:r>
+        <w:t xml:space="preserve"> </w:t>
+      </w:r>
+      <w:r>
+        <w:rPr>
+          <w:rStyle w:val="VerbatimChar"/>
+          <w:bCs/>
+          <w:b/>
         </w:rPr>
         <w:t xml:space="preserve">restore</w:t>
       </w:r>
       <w:r>
-        <w:t xml:space="preserve"> </w:t>
-      </w:r>
-      <w:r>
-        <w:t xml:space="preserve">after analysis (which will undo any transformations or alterations to the original data set).</w:t>
+        <w:t xml:space="preserve">.</w:t>
+      </w:r>
+      <w:r>
+        <w:t xml:space="preserve"> </w:t>
+      </w:r>
+      <w:r>
+        <w:rPr>
+          <w:rStyle w:val="VerbatimChar"/>
+        </w:rPr>
+        <w:t xml:space="preserve">Preserve</w:t>
+      </w:r>
+      <w:r>
+        <w:t xml:space="preserve"> </w:t>
+      </w:r>
+      <w:r>
+        <w:t xml:space="preserve">takes a snapshot of the data set in its current state. We can then process the data in anyway we like and later use</w:t>
+      </w:r>
+      <w:r>
+        <w:t xml:space="preserve"> </w:t>
+      </w:r>
+      <w:r>
+        <w:rPr>
+          <w:rStyle w:val="VerbatimChar"/>
+        </w:rPr>
+        <w:t xml:space="preserve">restore</w:t>
+      </w:r>
+      <w:r>
+        <w:t xml:space="preserve"> </w:t>
+      </w:r>
+      <w:r>
+        <w:t xml:space="preserve">to return to the state in the snapshot.</w:t>
       </w:r>
     </w:p>
     <w:p>
@@ -721,7 +848,7 @@
         <w:rPr>
           <w:rStyle w:val="FootnoteReference"/>
         </w:rPr>
-        <w:footnoteReference w:id="27"/>
+        <w:footnoteReference w:id="28"/>
       </w:r>
       <w:r>
         <w:t xml:space="preserve"> </w:t>
@@ -736,141 +863,6 @@
       </w:pPr>
       <w:r>
         <w:t xml:space="preserve">This conservative approach towards the raw data, and reluctance to create permanent files of processed data, is critical to the goal of reproducible research practices.</w:t>
-      </w:r>
-    </w:p>
-    <w:p>
-      <w:pPr>
-        <w:pStyle w:val="BodyText"/>
-      </w:pPr>
-      <w:r>
-        <w:t xml:space="preserve">In some circumstances you may also wish to have a folder of images, especially if you anticipate that an image or graph may be included in more than one report.</w:t>
-      </w:r>
-    </w:p>
-    <w:bookmarkEnd w:id="28"/>
-    <w:bookmarkStart w:id="29" w:name="a-quick-note-on-preserve-and-restore"/>
-    <w:p>
-      <w:pPr>
-        <w:pStyle w:val="Heading1"/>
-      </w:pPr>
-      <w:r>
-        <w:t xml:space="preserve">A quick note on</w:t>
-      </w:r>
-      <w:r>
-        <w:t xml:space="preserve"> </w:t>
-      </w:r>
-      <w:r>
-        <w:rPr>
-          <w:rStyle w:val="VerbatimChar"/>
-        </w:rPr>
-        <w:t xml:space="preserve">preserve</w:t>
-      </w:r>
-      <w:r>
-        <w:t xml:space="preserve"> </w:t>
-      </w:r>
-      <w:r>
-        <w:t xml:space="preserve">and</w:t>
-      </w:r>
-      <w:r>
-        <w:t xml:space="preserve"> </w:t>
-      </w:r>
-      <w:r>
-        <w:rPr>
-          <w:rStyle w:val="VerbatimChar"/>
-        </w:rPr>
-        <w:t xml:space="preserve">restore</w:t>
-      </w:r>
-    </w:p>
-    <w:p>
-      <w:pPr>
-        <w:pStyle w:val="FirstParagraph"/>
-      </w:pPr>
-      <w:r>
-        <w:t xml:space="preserve">Some operations overwrite data in memory. Since we aim to always preserve original data, we do not want to overwrite data in memory and then write to file. Nor do we want a proliferation of modified data files.</w:t>
-      </w:r>
-    </w:p>
-    <w:p>
-      <w:pPr>
-        <w:pStyle w:val="BodyText"/>
-      </w:pPr>
-      <w:r>
-        <w:t xml:space="preserve">If we wish to make some</w:t>
-      </w:r>
-      <w:r>
-        <w:t xml:space="preserve"> </w:t>
-      </w:r>
-      <w:r>
-        <w:rPr>
-          <w:bCs/>
-          <w:b/>
-        </w:rPr>
-        <w:t xml:space="preserve">temporary</w:t>
-      </w:r>
-      <w:r>
-        <w:t xml:space="preserve"> </w:t>
-      </w:r>
-      <w:r>
-        <w:t xml:space="preserve">change to a data set, then we should use</w:t>
-      </w:r>
-      <w:r>
-        <w:t xml:space="preserve"> </w:t>
-      </w:r>
-      <w:r>
-        <w:rPr>
-          <w:rStyle w:val="VerbatimChar"/>
-          <w:bCs/>
-          <w:b/>
-        </w:rPr>
-        <w:t xml:space="preserve">preserve</w:t>
-      </w:r>
-      <w:r>
-        <w:t xml:space="preserve"> </w:t>
-      </w:r>
-      <w:r>
-        <w:t xml:space="preserve">and</w:t>
-      </w:r>
-      <w:r>
-        <w:t xml:space="preserve"> </w:t>
-      </w:r>
-      <w:r>
-        <w:rPr>
-          <w:rStyle w:val="VerbatimChar"/>
-          <w:bCs/>
-          <w:b/>
-        </w:rPr>
-        <w:t xml:space="preserve">restore</w:t>
-      </w:r>
-      <w:r>
-        <w:t xml:space="preserve">.</w:t>
-      </w:r>
-      <w:r>
-        <w:t xml:space="preserve"> </w:t>
-      </w:r>
-      <w:r>
-        <w:rPr>
-          <w:rStyle w:val="VerbatimChar"/>
-        </w:rPr>
-        <w:t xml:space="preserve">Preserve</w:t>
-      </w:r>
-      <w:r>
-        <w:t xml:space="preserve"> </w:t>
-      </w:r>
-      <w:r>
-        <w:t xml:space="preserve">takes a snapshot of the data set in its current state. We can then process the data in anyway we like and later use</w:t>
-      </w:r>
-      <w:r>
-        <w:t xml:space="preserve"> </w:t>
-      </w:r>
-      <w:r>
-        <w:rPr>
-          <w:rStyle w:val="VerbatimChar"/>
-        </w:rPr>
-        <w:t xml:space="preserve">restore</w:t>
-      </w:r>
-      <w:r>
-        <w:t xml:space="preserve"> </w:t>
-      </w:r>
-      <w:r>
-        <w:t xml:space="preserve">to return to the state in the snapshot.</w:t>
       </w:r>
     </w:p>
     <w:bookmarkEnd w:id="29"/>
@@ -2186,7 +2178,7 @@
         <w:pStyle w:val="Compact"/>
       </w:pPr>
       <w:r>
-        <w:t xml:space="preserve">Data are internally consistent;</w:t>
+        <w:t xml:space="preserve">Data are internally consistent.</w:t>
       </w:r>
     </w:p>
     <w:p>
@@ -2202,7 +2194,7 @@
         <w:pStyle w:val="BodyText"/>
       </w:pPr>
       <w:r>
-        <w:t xml:space="preserve">In general having untidy data will make your analytical job more difficult and your processes less clear while having dirty data will compromise the quality of your analysis - however carefully carried out.</w:t>
+        <w:t xml:space="preserve">In general having untidy data will make your analytical job more difficult and your processes less clear, while having dirty data will compromise the quality of your analysis - however carefully carried out.</w:t>
       </w:r>
     </w:p>
     <w:bookmarkEnd w:id="37"/>
@@ -2824,7 +2816,7 @@
     <w:bookmarkEnd w:id="39"/>
     <w:bookmarkEnd w:id="40"/>
     <w:bookmarkEnd w:id="41"/>
-    <w:bookmarkStart w:id="51" w:name="check-the-data"/>
+    <w:bookmarkStart w:id="52" w:name="check-the-data"/>
     <w:p>
       <w:pPr>
         <w:pStyle w:val="Heading1"/>
@@ -2915,7 +2907,34 @@
         <w:rPr>
           <w:rStyle w:val="VerbatimChar"/>
         </w:rPr>
+        <w:t xml:space="preserve">preserve</w:t>
+      </w:r>
+      <w:r>
+        <w:br/>
+      </w:r>
+      <w:r>
+        <w:rPr>
+          <w:rStyle w:val="VerbatimChar"/>
+        </w:rPr>
         <w:t xml:space="preserve">describe, replace clear</w:t>
+      </w:r>
+      <w:r>
+        <w:br/>
+      </w:r>
+      <w:r>
+        <w:rPr>
+          <w:rStyle w:val="VerbatimChar"/>
+        </w:rPr>
+        <w:t xml:space="preserve">list</w:t>
+      </w:r>
+      <w:r>
+        <w:br/>
+      </w:r>
+      <w:r>
+        <w:rPr>
+          <w:rStyle w:val="VerbatimChar"/>
+        </w:rPr>
+        <w:t xml:space="preserve">restore</w:t>
       </w:r>
     </w:p>
     <w:p>
@@ -3799,6 +3818,9 @@
         <w:pStyle w:val="BodyText"/>
       </w:pPr>
       <w:r>
+        <w:rPr>
+          <w:rStyle w:val="VerbatimChar"/>
+        </w:rPr>
         <w:t xml:space="preserve">Sorted by:</w:t>
       </w:r>
     </w:p>
@@ -3807,6 +3829,9 @@
         <w:pStyle w:val="BodyText"/>
       </w:pPr>
       <w:r>
+        <w:rPr>
+          <w:rStyle w:val="VerbatimChar"/>
+        </w:rPr>
         <w:t xml:space="preserve">&gt; Note: Dataset has changed since last saved.</w:t>
       </w:r>
     </w:p>
@@ -4067,7 +4092,7 @@
         <w:t xml:space="preserve"> </w:t>
       </w:r>
       <w:r>
-        <w:t xml:space="preserve">followed by a number indicating the width,</w:t>
+        <w:t xml:space="preserve">followed by a number indicating the width, a stop (ie</w:t>
       </w:r>
       <w:r>
         <w:t xml:space="preserve"> </w:t>
@@ -4079,7 +4104,7 @@
         <w:t xml:space="preserve">.</w:t>
       </w:r>
       <w:r>
-        <w:t xml:space="preserve">, then the decimal precision and ususally</w:t>
+        <w:t xml:space="preserve">), then the decimal precision and ususally</w:t>
       </w:r>
       <w:r>
         <w:t xml:space="preserve"> </w:t>
@@ -4117,22 +4142,7 @@
         <w:pStyle w:val="BodyText"/>
       </w:pPr>
       <w:r>
-        <w:t xml:space="preserve">For numbers, in general format, decimal places of a number will be displayed up to the value of width. In fixed format, the number of decimal values display is fixed by the number following</w:t>
-      </w:r>
-      <w:r>
-        <w:t xml:space="preserve"> </w:t>
-      </w:r>
-      <w:r>
-        <w:rPr>
-          <w:rStyle w:val="VerbatimChar"/>
-        </w:rPr>
-        <w:t xml:space="preserve">.</w:t>
-      </w:r>
-      <w:r>
-        <w:t xml:space="preserve"> </w:t>
-      </w:r>
-      <w:r>
-        <w:t xml:space="preserve">however wide the variable.</w:t>
+        <w:t xml:space="preserve">For numbers, in general format, decimal places of a number will be displayed up to the value of width. In fixed format, the number of decimal values display is fixed by the number following `.` however wide the variable.</w:t>
       </w:r>
     </w:p>
     <w:tbl>
@@ -4312,7 +4322,7 @@
       </w:tr>
     </w:tbl>
     <w:bookmarkEnd w:id="42"/>
-    <w:bookmarkStart w:id="45" w:name="type-checking"/>
+    <w:bookmarkStart w:id="46" w:name="type-checking"/>
     <w:p>
       <w:pPr>
         <w:pStyle w:val="Heading2"/>
@@ -5097,7 +5107,7 @@
         <w:pStyle w:val="FirstParagraph"/>
       </w:pPr>
       <w:r>
-        <w:t xml:space="preserve">You should confirm that you understand why</w:t>
+        <w:t xml:space="preserve">(You should confirm that you understand why</w:t>
       </w:r>
       <w:r>
         <w:t xml:space="preserve"> </w:t>
@@ -5113,7 +5123,7 @@
         <w:t xml:space="preserve"> </w:t>
       </w:r>
       <w:r>
-        <w:t xml:space="preserve">is not included in this list.</w:t>
+        <w:t xml:space="preserve">is not included in this list).</w:t>
       </w:r>
     </w:p>
     <w:p>
@@ -5249,8 +5259,99 @@
     </w:p>
     <w:bookmarkEnd w:id="43"/>
     <w:bookmarkEnd w:id="44"/>
+    <w:bookmarkStart w:id="45" w:name="coercing-to-integer"/>
+    <w:p>
+      <w:pPr>
+        <w:pStyle w:val="Heading3"/>
+      </w:pPr>
+      <w:r>
+        <w:t xml:space="preserve">Coercing to integer</w:t>
+      </w:r>
+    </w:p>
+    <w:p>
+      <w:pPr>
+        <w:pStyle w:val="FirstParagraph"/>
+      </w:pPr>
+      <w:r>
+        <w:t xml:space="preserve">If you have a variable of type float and you wish to convert it to integer values, then assuming that rounding is appropriate you should generate a new variable of type integer with the following code:</w:t>
+      </w:r>
+    </w:p>
+    <w:p>
+      <w:pPr>
+        <w:pStyle w:val="SourceCode"/>
+      </w:pPr>
+      <w:r>
+        <w:rPr>
+          <w:rStyle w:val="VerbatimChar"/>
+        </w:rPr>
+        <w:t xml:space="preserve">gen int myvari = round(myvar)</w:t>
+      </w:r>
+    </w:p>
+    <w:p>
+      <w:pPr>
+        <w:pStyle w:val="FirstParagraph"/>
+      </w:pPr>
+      <w:r>
+        <w:t xml:space="preserve">where I have chosen</w:t>
+      </w:r>
+      <w:r>
+        <w:t xml:space="preserve"> </w:t>
+      </w:r>
+      <w:r>
+        <w:rPr>
+          <w:rStyle w:val="VerbatimChar"/>
+        </w:rPr>
+        <w:t xml:space="preserve">myvari</w:t>
+      </w:r>
+      <w:r>
+        <w:t xml:space="preserve"> </w:t>
+      </w:r>
+      <w:r>
+        <w:t xml:space="preserve">as the new variable name. As well as</w:t>
+      </w:r>
+      <w:r>
+        <w:t xml:space="preserve"> </w:t>
+      </w:r>
+      <w:r>
+        <w:rPr>
+          <w:rStyle w:val="VerbatimChar"/>
+        </w:rPr>
+        <w:t xml:space="preserve">round()</w:t>
+      </w:r>
+      <w:r>
+        <w:t xml:space="preserve">, you can use the functions</w:t>
+      </w:r>
+      <w:r>
+        <w:t xml:space="preserve"> </w:t>
+      </w:r>
+      <w:r>
+        <w:rPr>
+          <w:rStyle w:val="VerbatimChar"/>
+        </w:rPr>
+        <w:t xml:space="preserve">floor()</w:t>
+      </w:r>
+      <w:r>
+        <w:t xml:space="preserve"> </w:t>
+      </w:r>
+      <w:r>
+        <w:t xml:space="preserve">and</w:t>
+      </w:r>
+      <w:r>
+        <w:t xml:space="preserve"> </w:t>
+      </w:r>
+      <w:r>
+        <w:rPr>
+          <w:rStyle w:val="VerbatimChar"/>
+        </w:rPr>
+        <w:t xml:space="preserve">ceiling()</w:t>
+      </w:r>
+      <w:r>
+        <w:t xml:space="preserve">.</w:t>
+      </w:r>
+    </w:p>
     <w:bookmarkEnd w:id="45"/>
-    <w:bookmarkStart w:id="46" w:name="range-checking"/>
+    <w:bookmarkEnd w:id="46"/>
+    <w:bookmarkStart w:id="47" w:name="range-checking"/>
     <w:p>
       <w:pPr>
         <w:pStyle w:val="Heading2"/>
@@ -5264,7 +5365,7 @@
         <w:pStyle w:val="FirstParagraph"/>
       </w:pPr>
       <w:r>
-        <w:t xml:space="preserve">The strategy for range checking is to create a semaphore if any variable is not in range for any case.</w:t>
+        <w:t xml:space="preserve">The strategy for range checking is to create a semaphore or alert variable if a value is not in range for any case.</w:t>
       </w:r>
     </w:p>
     <w:p>
@@ -5724,13 +5825,10 @@
           <w:bCs/>
           <w:b/>
         </w:rPr>
-        <w:t xml:space="preserve">maths, english</w:t>
-      </w:r>
-      <w:r>
-        <w:t xml:space="preserve"> </w:t>
-      </w:r>
-      <w:r>
-        <w:t xml:space="preserve">and</w:t>
+        <w:t xml:space="preserve">maths</w:t>
+      </w:r>
+      <w:r>
+        <w:t xml:space="preserve">, english** and</w:t>
       </w:r>
       <w:r>
         <w:t xml:space="preserve"> </w:t>
@@ -5766,7 +5864,10 @@
         <w:t xml:space="preserve">outofrange</w:t>
       </w:r>
       <w:r>
-        <w:t xml:space="preserve">, with a value zero for all cases. Then create a list of relevant variables (here the three continuous variables</w:t>
+        <w:t xml:space="preserve"> </w:t>
+      </w:r>
+      <w:r>
+        <w:t xml:space="preserve">- with a value zero for all cases. Then create a list of relevant variables (here the three continuous variables</w:t>
       </w:r>
       <w:r>
         <w:t xml:space="preserve"> </w:t>
@@ -5827,6 +5928,9 @@
         <w:pStyle w:val="BodyText"/>
       </w:pPr>
       <w:r>
+        <w:rPr>
+          <w:rStyle w:val="VerbatimChar"/>
+        </w:rPr>
         <w:t xml:space="preserve">inrange(myvar, minimum, maximum)</w:t>
       </w:r>
     </w:p>
@@ -5993,7 +6097,7 @@
         <w:rPr>
           <w:rStyle w:val="VerbatimChar"/>
         </w:rPr>
-        <w:t xml:space="preserve">list if outofrange ==1</w:t>
+        <w:t xml:space="preserve">list if outofrange == 1</w:t>
       </w:r>
     </w:p>
     <w:p>
@@ -6028,16 +6132,8 @@
         <w:t xml:space="preserve">with these cases, but that is a theoretical matter. You must decide.</w:t>
       </w:r>
     </w:p>
-    <w:p>
-      <w:pPr>
-        <w:pStyle w:val="BodyText"/>
-      </w:pPr>
-      <w:r>
-        <w:t xml:space="preserve">You can use a similar method when dealing with missing data, dealt with below.</w:t>
-      </w:r>
-    </w:p>
-    <w:bookmarkEnd w:id="46"/>
-    <w:bookmarkStart w:id="50" w:name="factor-variables"/>
+    <w:bookmarkEnd w:id="47"/>
+    <w:bookmarkStart w:id="51" w:name="factor-variables"/>
     <w:p>
       <w:pPr>
         <w:pStyle w:val="Heading2"/>
@@ -6046,7 +6142,7 @@
         <w:t xml:space="preserve">Factor variables</w:t>
       </w:r>
     </w:p>
-    <w:bookmarkStart w:id="47" w:name="labelling-values-and-variables"/>
+    <w:bookmarkStart w:id="48" w:name="labelling-values-and-variables"/>
     <w:p>
       <w:pPr>
         <w:pStyle w:val="Heading3"/>
@@ -6306,8 +6402,8 @@
         <w:t xml:space="preserve">label values myvars ethnicityl</w:t>
       </w:r>
     </w:p>
-    <w:bookmarkEnd w:id="47"/>
-    <w:bookmarkStart w:id="48" w:name="defining-and-managing-factors"/>
+    <w:bookmarkEnd w:id="48"/>
+    <w:bookmarkStart w:id="49" w:name="defining-and-managing-factors"/>
     <w:p>
       <w:pPr>
         <w:pStyle w:val="Heading3"/>
@@ -6321,7 +6417,7 @@
         <w:pStyle w:val="FirstParagraph"/>
       </w:pPr>
       <w:r>
-        <w:t xml:space="preserve">Stata, unlike R or SPSS, does not require that you</w:t>
+        <w:t xml:space="preserve">Stata (unlike for example R or SPSS) does not require that you</w:t>
       </w:r>
       <w:r>
         <w:t xml:space="preserve"> </w:t>
@@ -6426,8 +6522,8 @@
         <w:t xml:space="preserve">list if foutofrange ==  1</w:t>
       </w:r>
     </w:p>
-    <w:bookmarkEnd w:id="48"/>
-    <w:bookmarkStart w:id="49" w:name="Xb4f80801a58b8b34d1de7c4f259cf341f89b1dd"/>
+    <w:bookmarkEnd w:id="49"/>
+    <w:bookmarkStart w:id="50" w:name="Xb4f80801a58b8b34d1de7c4f259cf341f89b1dd"/>
     <w:p>
       <w:pPr>
         <w:pStyle w:val="Heading3"/>
@@ -7398,10 +7494,10 @@
         <w:t xml:space="preserve">etc.</w:t>
       </w:r>
     </w:p>
-    <w:bookmarkEnd w:id="49"/>
     <w:bookmarkEnd w:id="50"/>
     <w:bookmarkEnd w:id="51"/>
-    <w:bookmarkStart w:id="56" w:name="missing-values"/>
+    <w:bookmarkEnd w:id="52"/>
+    <w:bookmarkStart w:id="57" w:name="missing-values"/>
     <w:p>
       <w:pPr>
         <w:pStyle w:val="Heading1"/>
@@ -7602,6 +7698,9 @@
         <w:pStyle w:val="BodyText"/>
       </w:pPr>
       <w:r>
+        <w:rPr>
+          <w:rStyle w:val="VerbatimChar"/>
+        </w:rPr>
         <w:t xml:space="preserve">replace myvar = .a if myvar == -99 replace myvar = .b if myvar == -98 replace myvar = .c if myvar == -97</w:t>
       </w:r>
     </w:p>
@@ -7618,55 +7717,10 @@
         <w:pStyle w:val="BodyText"/>
       </w:pPr>
       <w:r>
-        <w:t xml:space="preserve">label define formissing .a</w:t>
-      </w:r>
-      <w:r>
-        <w:t xml:space="preserve"> </w:t>
-      </w:r>
-      <w:r>
-        <w:t xml:space="preserve">“</w:t>
-      </w:r>
-      <w:r>
-        <w:t xml:space="preserve">MCAR</w:t>
-      </w:r>
-      <w:r>
-        <w:t xml:space="preserve">”</w:t>
-      </w:r>
-      <w:r>
-        <w:t xml:space="preserve"> </w:t>
-      </w:r>
-      <w:r>
-        <w:t xml:space="preserve">.b</w:t>
-      </w:r>
-      <w:r>
-        <w:t xml:space="preserve"> </w:t>
-      </w:r>
-      <w:r>
-        <w:t xml:space="preserve">“</w:t>
-      </w:r>
-      <w:r>
-        <w:t xml:space="preserve">MAR</w:t>
-      </w:r>
-      <w:r>
-        <w:t xml:space="preserve">”</w:t>
-      </w:r>
-      <w:r>
-        <w:t xml:space="preserve"> </w:t>
-      </w:r>
-      <w:r>
-        <w:t xml:space="preserve">.c</w:t>
-      </w:r>
-      <w:r>
-        <w:t xml:space="preserve"> </w:t>
-      </w:r>
-      <w:r>
-        <w:t xml:space="preserve">“</w:t>
-      </w:r>
-      <w:r>
-        <w:t xml:space="preserve">MNAR</w:t>
-      </w:r>
-      <w:r>
-        <w:t xml:space="preserve">”</w:t>
+        <w:rPr>
+          <w:rStyle w:val="VerbatimChar"/>
+        </w:rPr>
+        <w:t xml:space="preserve">label define formissing .a "MCAR" .b "MAR" .c "MNAR"</w:t>
       </w:r>
     </w:p>
     <w:p>
@@ -7698,6 +7752,9 @@
         <w:pStyle w:val="BodyText"/>
       </w:pPr>
       <w:r>
+        <w:rPr>
+          <w:rStyle w:val="VerbatimChar"/>
+        </w:rPr>
         <w:t xml:space="preserve">label values myvar formissing</w:t>
       </w:r>
     </w:p>
@@ -7729,6 +7786,9 @@
         <w:pStyle w:val="BodyText"/>
       </w:pPr>
       <w:r>
+        <w:rPr>
+          <w:rStyle w:val="VerbatimChar"/>
+        </w:rPr>
         <w:t xml:space="preserve">mvdecode myvarone myvartwo, mv(-99 = .a  -98 = .b  -97 = .c)</w:t>
       </w:r>
     </w:p>
@@ -7761,6 +7821,9 @@
         <w:pStyle w:val="BodyText"/>
       </w:pPr>
       <w:r>
+        <w:rPr>
+          <w:rStyle w:val="VerbatimChar"/>
+        </w:rPr>
         <w:t xml:space="preserve">mvencode _all, mv(-99 = .a  -98 = .b  -97 = .c)</w:t>
       </w:r>
     </w:p>
@@ -7789,7 +7852,22 @@
         <w:pStyle w:val="BodyText"/>
       </w:pPr>
       <w:r>
-        <w:t xml:space="preserve">Supposing that you wish to exclude all missing values from some procedure (maybe a plot, for example), then you can use a comparison operator like</w:t>
+        <w:t xml:space="preserve">Supposing that you wish to exclude all missing values from some procedure (maybe a plot, for example), then you can use an</w:t>
+      </w:r>
+      <w:r>
+        <w:t xml:space="preserve"> </w:t>
+      </w:r>
+      <w:r>
+        <w:rPr>
+          <w:rStyle w:val="VerbatimChar"/>
+        </w:rPr>
+        <w:t xml:space="preserve">if</w:t>
+      </w:r>
+      <w:r>
+        <w:t xml:space="preserve"> </w:t>
+      </w:r>
+      <w:r>
+        <w:t xml:space="preserve">condition with a comparison operator like</w:t>
       </w:r>
     </w:p>
     <w:p>
@@ -7797,10 +7875,13 @@
         <w:pStyle w:val="BodyText"/>
       </w:pPr>
       <w:r>
+        <w:rPr>
+          <w:rStyle w:val="VerbatimChar"/>
+        </w:rPr>
         <w:t xml:space="preserve">if myvar &gt;= .</w:t>
       </w:r>
     </w:p>
-    <w:bookmarkStart w:id="52" w:name="outliers"/>
+    <w:bookmarkStart w:id="53" w:name="outliers"/>
     <w:p>
       <w:pPr>
         <w:pStyle w:val="Heading2"/>
@@ -7993,10 +8074,161 @@
     </w:p>
     <w:p>
       <w:pPr>
+        <w:pStyle w:val="SourceCode"/>
+      </w:pPr>
+      <w:r>
+        <w:rPr>
+          <w:rStyle w:val="VerbatimChar"/>
+        </w:rPr>
+        <w:t xml:space="preserve">tabstat maths, statistics(p25 p50 p75 iqr) save</w:t>
+      </w:r>
+      <w:r>
+        <w:br/>
+      </w:r>
+      <w:r>
+        <w:br/>
+      </w:r>
+      <w:r>
+        <w:rPr>
+          <w:rStyle w:val="VerbatimChar"/>
+        </w:rPr>
+        <w:t xml:space="preserve">matrix statsc=r(StatTotal)</w:t>
+      </w:r>
+      <w:r>
+        <w:br/>
+      </w:r>
+      <w:r>
+        <w:br/>
+      </w:r>
+      <w:r>
+        <w:rPr>
+          <w:rStyle w:val="VerbatimChar"/>
+        </w:rPr>
+        <w:t xml:space="preserve">local p75 = statsc[3,1]</w:t>
+      </w:r>
+      <w:r>
+        <w:br/>
+      </w:r>
+      <w:r>
+        <w:rPr>
+          <w:rStyle w:val="VerbatimChar"/>
+        </w:rPr>
+        <w:t xml:space="preserve">local p25 = statsc[1,1]</w:t>
+      </w:r>
+      <w:r>
+        <w:br/>
+      </w:r>
+      <w:r>
+        <w:rPr>
+          <w:rStyle w:val="VerbatimChar"/>
+        </w:rPr>
+        <w:t xml:space="preserve">local IQR = statsc[4,1] </w:t>
+      </w:r>
+      <w:r>
+        <w:br/>
+      </w:r>
+      <w:r>
+        <w:br/>
+      </w:r>
+      <w:r>
+        <w:br/>
+      </w:r>
+      <w:r>
+        <w:rPr>
+          <w:rStyle w:val="VerbatimChar"/>
+        </w:rPr>
+        <w:t xml:space="preserve">disp "`p75'"</w:t>
+      </w:r>
+      <w:r>
+        <w:br/>
+      </w:r>
+      <w:r>
+        <w:br/>
+      </w:r>
+      <w:r>
+        <w:rPr>
+          <w:rStyle w:val="VerbatimChar"/>
+        </w:rPr>
+        <w:t xml:space="preserve">disp "`IQR'"</w:t>
+      </w:r>
+      <w:r>
+        <w:br/>
+      </w:r>
+      <w:r>
+        <w:br/>
+      </w:r>
+      <w:r>
+        <w:rPr>
+          <w:rStyle w:val="VerbatimChar"/>
+        </w:rPr>
+        <w:t xml:space="preserve">local upperwhisker = `p75' + 1.5* `IQR' </w:t>
+      </w:r>
+      <w:r>
+        <w:br/>
+      </w:r>
+      <w:r>
+        <w:rPr>
+          <w:rStyle w:val="VerbatimChar"/>
+        </w:rPr>
+        <w:t xml:space="preserve">local lowerwhisker = `p25' - 1.5* `IQR'</w:t>
+      </w:r>
+      <w:r>
+        <w:br/>
+      </w:r>
+      <w:r>
+        <w:br/>
+      </w:r>
+      <w:r>
+        <w:rPr>
+          <w:rStyle w:val="VerbatimChar"/>
+        </w:rPr>
+        <w:t xml:space="preserve">disp "`upperwhisker'"</w:t>
+      </w:r>
+      <w:r>
+        <w:br/>
+      </w:r>
+      <w:r>
+        <w:rPr>
+          <w:rStyle w:val="VerbatimChar"/>
+        </w:rPr>
+        <w:t xml:space="preserve">disp "`lowerwhisker'"</w:t>
+      </w:r>
+      <w:r>
+        <w:br/>
+      </w:r>
+      <w:r>
+        <w:br/>
+      </w:r>
+      <w:r>
+        <w:rPr>
+          <w:rStyle w:val="VerbatimChar"/>
+        </w:rPr>
+        <w:t xml:space="preserve">list surname maths if maths &gt;= `upperwhisker'</w:t>
+      </w:r>
+      <w:r>
+        <w:br/>
+      </w:r>
+      <w:r>
+        <w:rPr>
+          <w:rStyle w:val="VerbatimChar"/>
+        </w:rPr>
+        <w:t xml:space="preserve">list surname maths if maths &lt;= `lowerwhisker'</w:t>
+      </w:r>
+    </w:p>
+    <w:p>
+      <w:pPr>
+        <w:pStyle w:val="FirstParagraph"/>
+      </w:pPr>
+      <w:r>
+        <w:t xml:space="preserve">But it is very important not to rely on the output of this (or any other computation of extreme values) automatically. It is critical that you consider carefully what constitutes an extreme or otherwise interesting value and decide what to do about them. Graphical approaches such as scatter and box plots are often more conducive to understanding the data.</w:t>
+      </w:r>
+    </w:p>
+    <w:p>
+      <w:pPr>
         <w:pStyle w:val="BodyText"/>
       </w:pPr>
       <w:r>
-        <w:t xml:space="preserve">tabstat maths, statistics(p25 p50 p75 iqr) save</w:t>
+        <w:t xml:space="preserve">Notice also that this only detects univariate outliers - you can have combinations of values for a case that together make the case of interest or problematic and this procedure would not detect those.</w:t>
       </w:r>
     </w:p>
     <w:p>
@@ -8004,316 +8236,7 @@
         <w:pStyle w:val="BodyText"/>
       </w:pPr>
       <w:r>
-        <w:t xml:space="preserve">matrix statsc=r(StatTotal)</w:t>
-      </w:r>
-    </w:p>
-    <w:p>
-      <w:pPr>
-        <w:pStyle w:val="BodyText"/>
-      </w:pPr>
-      <w:r>
-        <w:t xml:space="preserve">local p75 = statsc[3,1] local p25 = statsc[1,1] local IQR = statsc[4,1] disp</w:t>
-      </w:r>
-      <w:r>
-        <w:t xml:space="preserve"> </w:t>
-      </w:r>
-      <w:r>
-        <w:rPr>
-          <w:rStyle w:val="VerbatimChar"/>
-        </w:rPr>
-        <w:t xml:space="preserve">p75'     disp</w:t>
-      </w:r>
-      <w:r>
-        <w:t xml:space="preserve">IQR’</w:t>
-      </w:r>
-    </w:p>
-    <w:p>
-      <w:pPr>
-        <w:pStyle w:val="BodyText"/>
-      </w:pPr>
-      <w:r>
-        <w:t xml:space="preserve">local upperwhisker =</w:t>
-      </w:r>
-      <w:r>
-        <w:t xml:space="preserve"> </w:t>
-      </w:r>
-      <w:r>
-        <w:rPr>
-          <w:rStyle w:val="VerbatimChar"/>
-        </w:rPr>
-        <w:t xml:space="preserve">p75' + 1.5*</w:t>
-      </w:r>
-      <w:r>
-        <w:t xml:space="preserve">IQR’ local lowerwhisker =</w:t>
-      </w:r>
-      <w:r>
-        <w:t xml:space="preserve"> </w:t>
-      </w:r>
-      <w:r>
-        <w:rPr>
-          <w:rStyle w:val="VerbatimChar"/>
-        </w:rPr>
-        <w:t xml:space="preserve">p25' - 1.5*</w:t>
-      </w:r>
-      <w:r>
-        <w:t xml:space="preserve">IQR’</w:t>
-      </w:r>
-    </w:p>
-    <w:p>
-      <w:pPr>
-        <w:pStyle w:val="BodyText"/>
-      </w:pPr>
-      <w:r>
-        <w:t xml:space="preserve">disp</w:t>
-      </w:r>
-      <w:r>
-        <w:t xml:space="preserve"> </w:t>
-      </w:r>
-      <w:r>
-        <w:rPr>
-          <w:rStyle w:val="VerbatimChar"/>
-        </w:rPr>
-        <w:t xml:space="preserve">upperwhisker'     disp</w:t>
-      </w:r>
-      <w:r>
-        <w:t xml:space="preserve">lowerwhisker’</w:t>
-      </w:r>
-    </w:p>
-    <w:p>
-      <w:pPr>
-        <w:pStyle w:val="BodyText"/>
-      </w:pPr>
-      <w:r>
-        <w:t xml:space="preserve">list surname maths if maths &gt;=</w:t>
-      </w:r>
-      <w:r>
-        <w:t xml:space="preserve"> </w:t>
-      </w:r>
-      <w:r>
-        <w:rPr>
-          <w:rStyle w:val="VerbatimChar"/>
-        </w:rPr>
-        <w:t xml:space="preserve">upperwhisker'     list surname maths if maths &lt;=</w:t>
-      </w:r>
-      <w:r>
-        <w:t xml:space="preserve">lowerwhisker’</w:t>
-      </w:r>
-    </w:p>
-    <w:p>
-      <w:pPr>
-        <w:pStyle w:val="BodyText"/>
-      </w:pPr>
-      <w:r>
-        <w:t xml:space="preserve">But it is very important not to rely on the output of this (or any other computation of extreme values) automatically. It is critical that you consider carefully what constitutes and extreme or otherwise curious value and decide what to do about them. Graphical approaches such as scatter and box plots are often more conducive to understanding the data.</w:t>
-      </w:r>
-    </w:p>
-    <w:p>
-      <w:pPr>
-        <w:pStyle w:val="BodyText"/>
-      </w:pPr>
-      <w:r>
-        <w:t xml:space="preserve">Notice also that this only detects univariate outliers - you can have combinations of values for a case that together make the case of interest or problematic and this procedure would not detect those.</w:t>
-      </w:r>
-    </w:p>
-    <w:p>
-      <w:pPr>
-        <w:pStyle w:val="BodyText"/>
-      </w:pPr>
-      <w:r>
-        <w:t xml:space="preserve">With small data samples and a bi-variate relationship, it can be useful to create a scatter plot, run a regression analysis and then examine the leverage against residuals plot. So,</w:t>
-      </w:r>
-    </w:p>
-    <w:p>
-      <w:pPr>
-        <w:pStyle w:val="BodyText"/>
-      </w:pPr>
-      <w:r>
-        <w:t xml:space="preserve">scattery x y reg y x gen id=_n lvr2plot, mlabel(id)</w:t>
-      </w:r>
-    </w:p>
-    <w:p>
-      <w:pPr>
-        <w:pStyle w:val="BodyText"/>
-      </w:pPr>
-      <w:r>
-        <w:t xml:space="preserve">This allows us to consider any outliers and their effect.</w:t>
-      </w:r>
-    </w:p>
-    <w:bookmarkEnd w:id="52"/>
-    <w:bookmarkStart w:id="53" w:name="duplicates"/>
-    <w:p>
-      <w:pPr>
-        <w:pStyle w:val="Heading2"/>
-      </w:pPr>
-      <w:r>
-        <w:t xml:space="preserve">Duplicates</w:t>
-      </w:r>
-    </w:p>
-    <w:bookmarkEnd w:id="53"/>
-    <w:bookmarkStart w:id="54" w:name="constraints-i-uniqueness"/>
-    <w:p>
-      <w:pPr>
-        <w:pStyle w:val="Heading2"/>
-      </w:pPr>
-      <w:r>
-        <w:t xml:space="preserve">Constraints I: uniqueness</w:t>
-      </w:r>
-    </w:p>
-    <w:p>
-      <w:pPr>
-        <w:pStyle w:val="FirstParagraph"/>
-      </w:pPr>
-      <w:r>
-        <w:t xml:space="preserve">The simplest uniqueness constraint can be illustrated by considering records that have a unique id - for example patient id in a clinical trial. However, uniqueness constraints can be complex: it may be some combination of values that must be unique.</w:t>
-      </w:r>
-    </w:p>
-    <w:p>
-      <w:pPr>
-        <w:pStyle w:val="BodyText"/>
-      </w:pPr>
-      <w:r>
-        <w:t xml:space="preserve">Look at</w:t>
-      </w:r>
-      <w:r>
-        <w:t xml:space="preserve"> </w:t>
-      </w:r>
-      <w:r>
-        <w:rPr>
-          <w:bCs/>
-          <w:b/>
-        </w:rPr>
-        <w:t xml:space="preserve">contract</w:t>
-      </w:r>
-      <w:r>
-        <w:t xml:space="preserve"> </w:t>
-      </w:r>
-      <w:r>
-        <w:t xml:space="preserve">in Stata help.</w:t>
-      </w:r>
-      <w:r>
-        <w:t xml:space="preserve"> </w:t>
-      </w:r>
-    </w:p>
-    <w:p>
-      <w:pPr>
-        <w:pStyle w:val="BodyText"/>
-      </w:pPr>
-      <w:r>
-        <w:t xml:space="preserve">contract varlist if in weight , options</w:t>
-      </w:r>
-    </w:p>
-    <w:p>
-      <w:pPr>
-        <w:pStyle w:val="BodyText"/>
-      </w:pPr>
-      <w:r>
-        <w:t xml:space="preserve">contract replaces the dataset in memory with a new dataset consisting of all combinations of varlist that exist in the data and a new variable that contains the frequency of each combination.</w:t>
-      </w:r>
-    </w:p>
-    <w:bookmarkEnd w:id="54"/>
-    <w:bookmarkStart w:id="55" w:name="constraints-ii-cross-value-constraints"/>
-    <w:p>
-      <w:pPr>
-        <w:pStyle w:val="Heading2"/>
-      </w:pPr>
-      <w:r>
-        <w:t xml:space="preserve">Constraints II: cross value constraints</w:t>
-      </w:r>
-    </w:p>
-    <w:p>
-      <w:pPr>
-        <w:pStyle w:val="FirstParagraph"/>
-      </w:pPr>
-      <w:r>
-        <w:t xml:space="preserve">If students grades are based on level of marks, then ensure that the correct relationship holds. How to check? Write code that correctly generates grade from marks and then compare with your original data.</w:t>
-      </w:r>
-      <w:r>
-        <w:t xml:space="preserve"> </w:t>
-      </w:r>
-      <w:r>
-        <w:rPr>
-          <w:iCs/>
-          <w:i/>
-        </w:rPr>
-        <w:t xml:space="preserve">Do not assume that your calculation is always correct - if you discover an anomaly you may need to investigate rather than just assume.</w:t>
-      </w:r>
-      <w:r>
-        <w:t xml:space="preserve"> </w:t>
-      </w:r>
-      <w:r>
-        <w:t xml:space="preserve">For example a students grade may have improved due to some mitigation process.</w:t>
-      </w:r>
-    </w:p>
-    <w:bookmarkEnd w:id="55"/>
-    <w:bookmarkEnd w:id="56"/>
-    <w:bookmarkStart w:id="58" w:name="creating-new-variables-in-your-data"/>
-    <w:p>
-      <w:pPr>
-        <w:pStyle w:val="Heading1"/>
-      </w:pPr>
-      <w:r>
-        <w:t xml:space="preserve">Creating new variables in your data</w:t>
-      </w:r>
-    </w:p>
-    <w:p>
-      <w:pPr>
-        <w:pStyle w:val="FirstParagraph"/>
-      </w:pPr>
-      <w:r>
-        <w:t xml:space="preserve">Think carefully about</w:t>
-      </w:r>
-      <w:r>
-        <w:t xml:space="preserve"> </w:t>
-      </w:r>
-      <w:r>
-        <w:rPr>
-          <w:bCs/>
-          <w:b/>
-        </w:rPr>
-        <w:t xml:space="preserve">when</w:t>
-      </w:r>
-      <w:r>
-        <w:t xml:space="preserve"> </w:t>
-      </w:r>
-      <w:r>
-        <w:t xml:space="preserve">you create any derived variables: before or after checking? If you create them before checking you may introduce errors in your derived variables, but if you create them after checking then you may want to check that the derived variables are then also checked for correctness etc.</w:t>
-      </w:r>
-    </w:p>
-    <w:bookmarkStart w:id="57" w:name="aggregate-or-summary-variables"/>
-    <w:p>
-      <w:pPr>
-        <w:pStyle w:val="Heading2"/>
-      </w:pPr>
-      <w:r>
-        <w:t xml:space="preserve">Aggregate or summary variables</w:t>
-      </w:r>
-    </w:p>
-    <w:p>
-      <w:pPr>
-        <w:pStyle w:val="FirstParagraph"/>
-      </w:pPr>
-      <w:r>
-        <w:t xml:space="preserve">Once you have your data, you may need to create some variables derived from the raw data. One of the most useful Stata commands for this task is</w:t>
-      </w:r>
-      <w:r>
-        <w:t xml:space="preserve"> </w:t>
-      </w:r>
-      <w:r>
-        <w:rPr>
-          <w:rStyle w:val="VerbatimChar"/>
-        </w:rPr>
-        <w:t xml:space="preserve">egen</w:t>
-      </w:r>
-      <w:r>
-        <w:t xml:space="preserve">.</w:t>
-      </w:r>
-    </w:p>
-    <w:p>
-      <w:pPr>
-        <w:pStyle w:val="BodyText"/>
-      </w:pPr>
-      <w:r>
-        <w:t xml:space="preserve">Let’s take a simple example. Look at the head of our original data:</w:t>
+        <w:t xml:space="preserve">With small data samples and a bi-variate relationship, it can be useful to create a scatter plot, run a regression analysis and then examine the leverage against residuals plot. So, imagining for a moment data with 30 rows like the following:</w:t>
       </w:r>
     </w:p>
     <w:tbl>
@@ -8336,9 +8259,6 @@
           </w:p>
         </w:tc>
         <w:tc>
-          <w:p/>
-        </w:tc>
-        <w:tc>
           <w:p>
             <w:pPr>
               <w:pStyle w:val="Compact"/>
@@ -8407,9 +8327,6 @@
           </w:p>
         </w:tc>
         <w:tc>
-          <w:p/>
-        </w:tc>
-        <w:tc>
           <w:p>
             <w:pPr>
               <w:pStyle w:val="Compact"/>
@@ -8449,18 +8366,18 @@
               <w:jc w:val="left"/>
             </w:pPr>
             <w:r>
-              <w:t xml:space="preserve">63</w:t>
-            </w:r>
-          </w:p>
-        </w:tc>
-        <w:tc>
-          <w:p>
-            <w:pPr>
-              <w:pStyle w:val="Compact"/>
-              <w:jc w:val="left"/>
-            </w:pPr>
-            <w:r>
-              <w:t xml:space="preserve">65</w:t>
+              <w:t xml:space="preserve">2</w:t>
+            </w:r>
+          </w:p>
+        </w:tc>
+        <w:tc>
+          <w:p>
+            <w:pPr>
+              <w:pStyle w:val="Compact"/>
+              <w:jc w:val="left"/>
+            </w:pPr>
+            <w:r>
+              <w:t xml:space="preserve">99</w:t>
             </w:r>
           </w:p>
         </w:tc>
@@ -8478,9 +8395,6 @@
           </w:p>
         </w:tc>
         <w:tc>
-          <w:p/>
-        </w:tc>
-        <w:tc>
           <w:p>
             <w:pPr>
               <w:pStyle w:val="Compact"/>
@@ -8549,9 +8463,6 @@
           </w:p>
         </w:tc>
         <w:tc>
-          <w:p/>
-        </w:tc>
-        <w:tc>
           <w:p>
             <w:pPr>
               <w:pStyle w:val="Compact"/>
@@ -8620,9 +8531,6 @@
           </w:p>
         </w:tc>
         <w:tc>
-          <w:p/>
-        </w:tc>
-        <w:tc>
           <w:p>
             <w:pPr>
               <w:pStyle w:val="Compact"/>
@@ -8691,9 +8599,6 @@
           </w:p>
         </w:tc>
         <w:tc>
-          <w:p/>
-        </w:tc>
-        <w:tc>
           <w:p>
             <w:pPr>
               <w:pStyle w:val="Compact"/>
@@ -8755,7 +8660,99 @@
         <w:pStyle w:val="BodyText"/>
       </w:pPr>
       <w:r>
-        <w:t xml:space="preserve">Suppose that you would like too calculate for each student a measure of their overall examination performance. We can calculate the average score as</w:t>
+        <w:t xml:space="preserve">We can investigate any very influential points with this code:</w:t>
+      </w:r>
+    </w:p>
+    <w:p>
+      <w:pPr>
+        <w:pStyle w:val="SourceCode"/>
+      </w:pPr>
+      <w:r>
+        <w:rPr>
+          <w:rStyle w:val="VerbatimChar"/>
+        </w:rPr>
+        <w:t xml:space="preserve">scatter english history</w:t>
+      </w:r>
+      <w:r>
+        <w:br/>
+      </w:r>
+      <w:r>
+        <w:rPr>
+          <w:rStyle w:val="VerbatimChar"/>
+        </w:rPr>
+        <w:t xml:space="preserve">reg history english</w:t>
+      </w:r>
+      <w:r>
+        <w:br/>
+      </w:r>
+      <w:r>
+        <w:rPr>
+          <w:rStyle w:val="VerbatimChar"/>
+        </w:rPr>
+        <w:t xml:space="preserve">capture gen id=_n</w:t>
+      </w:r>
+      <w:r>
+        <w:br/>
+      </w:r>
+      <w:r>
+        <w:rPr>
+          <w:rStyle w:val="VerbatimChar"/>
+        </w:rPr>
+        <w:t xml:space="preserve">lvr2plot, mlabel(id)</w:t>
+      </w:r>
+      <w:r>
+        <w:br/>
+      </w:r>
+      <w:r>
+        <w:rPr>
+          <w:rStyle w:val="VerbatimChar"/>
+        </w:rPr>
+        <w:t xml:space="preserve">predict l, leverage</w:t>
+      </w:r>
+      <w:r>
+        <w:br/>
+      </w:r>
+      <w:r>
+        <w:rPr>
+          <w:rStyle w:val="VerbatimChar"/>
+        </w:rPr>
+        <w:t xml:space="preserve">hilo l  english history id, high show(5)</w:t>
+      </w:r>
+    </w:p>
+    <w:p>
+      <w:pPr>
+        <w:pStyle w:val="FirstParagraph"/>
+      </w:pPr>
+      <w:r>
+        <w:t xml:space="preserve">This allows us to consider any outliers and their effect.</w:t>
+      </w:r>
+    </w:p>
+    <w:bookmarkEnd w:id="53"/>
+    <w:bookmarkStart w:id="54" w:name="duplicates"/>
+    <w:p>
+      <w:pPr>
+        <w:pStyle w:val="Heading2"/>
+      </w:pPr>
+      <w:r>
+        <w:t xml:space="preserve">Duplicates</w:t>
+      </w:r>
+    </w:p>
+    <w:bookmarkEnd w:id="54"/>
+    <w:bookmarkStart w:id="55" w:name="constraints-i-uniqueness"/>
+    <w:p>
+      <w:pPr>
+        <w:pStyle w:val="Heading2"/>
+      </w:pPr>
+      <w:r>
+        <w:t xml:space="preserve">Constraints I: uniqueness</w:t>
+      </w:r>
+    </w:p>
+    <w:p>
+      <w:pPr>
+        <w:pStyle w:val="FirstParagraph"/>
+      </w:pPr>
+      <w:r>
+        <w:t xml:space="preserve">The simplest uniqueness constraint can be illustrated by considering records that have a unique id - for example patient id in a clinical trial. However, uniqueness constraints can be complex: it may be some combination of values that must be unique.</w:t>
       </w:r>
     </w:p>
     <w:p>
@@ -8763,15 +8760,7 @@
         <w:pStyle w:val="BodyText"/>
       </w:pPr>
       <w:r>
-        <w:t xml:space="preserve">(maths + english + history)/3</w:t>
-      </w:r>
-    </w:p>
-    <w:p>
-      <w:pPr>
-        <w:pStyle w:val="BodyText"/>
-      </w:pPr>
-      <w:r>
-        <w:t xml:space="preserve">These sorts of summaries of data</w:t>
+        <w:t xml:space="preserve">Look at</w:t>
       </w:r>
       <w:r>
         <w:t xml:space="preserve"> </w:t>
@@ -8781,13 +8770,16 @@
           <w:bCs/>
           <w:b/>
         </w:rPr>
-        <w:t xml:space="preserve">by case</w:t>
-      </w:r>
-      <w:r>
-        <w:t xml:space="preserve"> </w:t>
-      </w:r>
-      <w:r>
-        <w:t xml:space="preserve">(rather than by variable) are better created with egen.</w:t>
+        <w:t xml:space="preserve">contract</w:t>
+      </w:r>
+      <w:r>
+        <w:t xml:space="preserve"> </w:t>
+      </w:r>
+      <w:r>
+        <w:t xml:space="preserve">in Stata help.</w:t>
+      </w:r>
+      <w:r>
+        <w:t xml:space="preserve"> </w:t>
       </w:r>
     </w:p>
     <w:p>
@@ -8795,7 +8787,10 @@
         <w:pStyle w:val="BodyText"/>
       </w:pPr>
       <w:r>
-        <w:t xml:space="preserve">First, creating the average examination score for each student.</w:t>
+        <w:rPr>
+          <w:rStyle w:val="VerbatimChar"/>
+        </w:rPr>
+        <w:t xml:space="preserve">contract varlist if in weight , options</w:t>
       </w:r>
     </w:p>
     <w:p>
@@ -8803,15 +8798,87 @@
         <w:pStyle w:val="BodyText"/>
       </w:pPr>
       <w:r>
-        <w:t xml:space="preserve">egen avxm = rowmean(maths english history)</w:t>
-      </w:r>
-    </w:p>
-    <w:p>
-      <w:pPr>
-        <w:pStyle w:val="BodyText"/>
-      </w:pPr>
-      <w:r>
-        <w:t xml:space="preserve">Now, use</w:t>
+        <w:t xml:space="preserve">contract replaces the dataset in memory with a new dataset consisting of all combinations of varlist that exist in the data and a new variable that contains the frequency of each combination. As usual with processes that replace data, you should probably wrap this in</w:t>
+      </w:r>
+      <w:r>
+        <w:t xml:space="preserve"> </w:t>
+      </w:r>
+      <w:r>
+        <w:rPr>
+          <w:rStyle w:val="VerbatimChar"/>
+        </w:rPr>
+        <w:t xml:space="preserve">preserve</w:t>
+      </w:r>
+      <w:r>
+        <w:t xml:space="preserve"> </w:t>
+      </w:r>
+      <w:r>
+        <w:t xml:space="preserve">and</w:t>
+      </w:r>
+      <w:r>
+        <w:t xml:space="preserve"> </w:t>
+      </w:r>
+      <w:r>
+        <w:rPr>
+          <w:rStyle w:val="VerbatimChar"/>
+        </w:rPr>
+        <w:t xml:space="preserve">restore</w:t>
+      </w:r>
+      <w:r>
+        <w:t xml:space="preserve">.</w:t>
+      </w:r>
+    </w:p>
+    <w:bookmarkEnd w:id="55"/>
+    <w:bookmarkStart w:id="56" w:name="constraints-ii-cross-value-constraints"/>
+    <w:p>
+      <w:pPr>
+        <w:pStyle w:val="Heading2"/>
+      </w:pPr>
+      <w:r>
+        <w:t xml:space="preserve">Constraints II: cross value constraints</w:t>
+      </w:r>
+    </w:p>
+    <w:p>
+      <w:pPr>
+        <w:pStyle w:val="FirstParagraph"/>
+      </w:pPr>
+      <w:r>
+        <w:t xml:space="preserve">If students grades are based on level of marks, then ensure that the correct relationship holds. How to check? Write code that correctly generates grade from marks and then compare with your original data.</w:t>
+      </w:r>
+      <w:r>
+        <w:t xml:space="preserve"> </w:t>
+      </w:r>
+      <w:r>
+        <w:rPr>
+          <w:iCs/>
+          <w:i/>
+        </w:rPr>
+        <w:t xml:space="preserve">Do not assume that your calculation is always correct - if you discover an anomaly you may need to investigate rather than just assume.</w:t>
+      </w:r>
+      <w:r>
+        <w:t xml:space="preserve"> </w:t>
+      </w:r>
+      <w:r>
+        <w:t xml:space="preserve">For example a students grade may have improved due to some mitigation process.</w:t>
+      </w:r>
+    </w:p>
+    <w:bookmarkEnd w:id="56"/>
+    <w:bookmarkEnd w:id="57"/>
+    <w:bookmarkStart w:id="59" w:name="creating-new-variables-in-your-data"/>
+    <w:p>
+      <w:pPr>
+        <w:pStyle w:val="Heading1"/>
+      </w:pPr>
+      <w:r>
+        <w:t xml:space="preserve">Creating new variables in your data</w:t>
+      </w:r>
+    </w:p>
+    <w:p>
+      <w:pPr>
+        <w:pStyle w:val="FirstParagraph"/>
+      </w:pPr>
+      <w:r>
+        <w:t xml:space="preserve">Think carefully about</w:t>
       </w:r>
       <w:r>
         <w:t xml:space="preserve"> </w:t>
@@ -8821,28 +8888,42 @@
           <w:bCs/>
           <w:b/>
         </w:rPr>
-        <w:t xml:space="preserve">cut</w:t>
-      </w:r>
-      <w:r>
-        <w:t xml:space="preserve"> </w:t>
-      </w:r>
-      <w:r>
-        <w:t xml:space="preserve">to break this into groups of scores. I have chosen groups as from zero to less than 50, from 50 to less than 60 and from 60 and above. The</w:t>
-      </w:r>
-      <w:r>
-        <w:t xml:space="preserve"> </w:t>
-      </w:r>
-      <w:r>
-        <w:rPr>
-          <w:rStyle w:val="VerbatimChar"/>
-        </w:rPr>
-        <w:t xml:space="preserve">icodes</w:t>
-      </w:r>
-      <w:r>
-        <w:t xml:space="preserve"> </w:t>
-      </w:r>
-      <w:r>
-        <w:t xml:space="preserve">keyword creates numeric code names (starting at 0) for each resulting group:</w:t>
+        <w:t xml:space="preserve">when</w:t>
+      </w:r>
+      <w:r>
+        <w:t xml:space="preserve"> </w:t>
+      </w:r>
+      <w:r>
+        <w:t xml:space="preserve">you create any derived variables: before or after checking? If you create them before checking you may introduce errors in your derived variables, but if you create them after checking then you may want to check that the derived variables are then also checked for correctness etc.</w:t>
+      </w:r>
+    </w:p>
+    <w:bookmarkStart w:id="58" w:name="aggregate-or-summary-variables"/>
+    <w:p>
+      <w:pPr>
+        <w:pStyle w:val="Heading2"/>
+      </w:pPr>
+      <w:r>
+        <w:t xml:space="preserve">Aggregate or summary variables</w:t>
+      </w:r>
+    </w:p>
+    <w:p>
+      <w:pPr>
+        <w:pStyle w:val="FirstParagraph"/>
+      </w:pPr>
+      <w:r>
+        <w:t xml:space="preserve">Once you have your data, you may need to create some variables derived from the raw data. One of the most useful Stata commands for this task is</w:t>
+      </w:r>
+      <w:r>
+        <w:t xml:space="preserve"> </w:t>
+      </w:r>
+      <w:r>
+        <w:rPr>
+          <w:rStyle w:val="VerbatimChar"/>
+        </w:rPr>
+        <w:t xml:space="preserve">egen</w:t>
+      </w:r>
+      <w:r>
+        <w:t xml:space="preserve">.</w:t>
       </w:r>
     </w:p>
     <w:p>
@@ -8850,31 +8931,7 @@
         <w:pStyle w:val="BodyText"/>
       </w:pPr>
       <w:r>
-        <w:t xml:space="preserve">egen stream = cut(avxm), at(0,50,60,101) icodes</w:t>
-      </w:r>
-    </w:p>
-    <w:p>
-      <w:pPr>
-        <w:pStyle w:val="BodyText"/>
-      </w:pPr>
-      <w:r>
-        <w:t xml:space="preserve">To check that the result is correct we can run this line:</w:t>
-      </w:r>
-    </w:p>
-    <w:p>
-      <w:pPr>
-        <w:pStyle w:val="BodyText"/>
-      </w:pPr>
-      <w:r>
-        <w:t xml:space="preserve">table stream, contents(min avxm max avxm)</w:t>
-      </w:r>
-    </w:p>
-    <w:p>
-      <w:pPr>
-        <w:pStyle w:val="BodyText"/>
-      </w:pPr>
-      <w:r>
-        <w:t xml:space="preserve">which will show us the lowest and highest data points in each group for our data.</w:t>
+        <w:t xml:space="preserve">Let’s take a simple example. Look at the head of our original data:</w:t>
       </w:r>
     </w:p>
     <w:tbl>
@@ -8892,29 +8949,65 @@
               <w:jc w:val="left"/>
             </w:pPr>
             <w:r>
-              <w:t xml:space="preserve">stream</w:t>
-            </w:r>
-          </w:p>
-        </w:tc>
-        <w:tc>
-          <w:p>
-            <w:pPr>
-              <w:pStyle w:val="Compact"/>
-              <w:jc w:val="left"/>
-            </w:pPr>
-            <w:r>
-              <w:t xml:space="preserve">min(avxm)</w:t>
-            </w:r>
-          </w:p>
-        </w:tc>
-        <w:tc>
-          <w:p>
-            <w:pPr>
-              <w:pStyle w:val="Compact"/>
-              <w:jc w:val="left"/>
-            </w:pPr>
-            <w:r>
-              <w:t xml:space="preserve">max(avxm)</w:t>
+              <w:t xml:space="preserve">surname</w:t>
+            </w:r>
+          </w:p>
+        </w:tc>
+        <w:tc>
+          <w:p/>
+        </w:tc>
+        <w:tc>
+          <w:p>
+            <w:pPr>
+              <w:pStyle w:val="Compact"/>
+              <w:jc w:val="left"/>
+            </w:pPr>
+            <w:r>
+              <w:t xml:space="preserve">sex</w:t>
+            </w:r>
+          </w:p>
+        </w:tc>
+        <w:tc>
+          <w:p>
+            <w:pPr>
+              <w:pStyle w:val="Compact"/>
+              <w:jc w:val="left"/>
+            </w:pPr>
+            <w:r>
+              <w:t xml:space="preserve">class</w:t>
+            </w:r>
+          </w:p>
+        </w:tc>
+        <w:tc>
+          <w:p>
+            <w:pPr>
+              <w:pStyle w:val="Compact"/>
+              <w:jc w:val="left"/>
+            </w:pPr>
+            <w:r>
+              <w:t xml:space="preserve">maths</w:t>
+            </w:r>
+          </w:p>
+        </w:tc>
+        <w:tc>
+          <w:p>
+            <w:pPr>
+              <w:pStyle w:val="Compact"/>
+              <w:jc w:val="left"/>
+            </w:pPr>
+            <w:r>
+              <w:t xml:space="preserve">english</w:t>
+            </w:r>
+          </w:p>
+        </w:tc>
+        <w:tc>
+          <w:p>
+            <w:pPr>
+              <w:pStyle w:val="Compact"/>
+              <w:jc w:val="left"/>
+            </w:pPr>
+            <w:r>
+              <w:t xml:space="preserve">history</w:t>
             </w:r>
           </w:p>
         </w:tc>
@@ -8927,29 +9020,65 @@
               <w:jc w:val="left"/>
             </w:pPr>
             <w:r>
-              <w:t xml:space="preserve">0</w:t>
-            </w:r>
-          </w:p>
-        </w:tc>
-        <w:tc>
-          <w:p>
-            <w:pPr>
-              <w:pStyle w:val="Compact"/>
-              <w:jc w:val="left"/>
-            </w:pPr>
-            <w:r>
-              <w:t xml:space="preserve">41.66667</w:t>
-            </w:r>
-          </w:p>
-        </w:tc>
-        <w:tc>
-          <w:p>
-            <w:pPr>
-              <w:pStyle w:val="Compact"/>
-              <w:jc w:val="left"/>
-            </w:pPr>
-            <w:r>
-              <w:t xml:space="preserve">49.66667</w:t>
+              <w:t xml:space="preserve">ADAMS</w:t>
+            </w:r>
+          </w:p>
+        </w:tc>
+        <w:tc>
+          <w:p/>
+        </w:tc>
+        <w:tc>
+          <w:p>
+            <w:pPr>
+              <w:pStyle w:val="Compact"/>
+              <w:jc w:val="left"/>
+            </w:pPr>
+            <w:r>
+              <w:t xml:space="preserve">2</w:t>
+            </w:r>
+          </w:p>
+        </w:tc>
+        <w:tc>
+          <w:p>
+            <w:pPr>
+              <w:pStyle w:val="Compact"/>
+              <w:jc w:val="left"/>
+            </w:pPr>
+            <w:r>
+              <w:t xml:space="preserve">1</w:t>
+            </w:r>
+          </w:p>
+        </w:tc>
+        <w:tc>
+          <w:p>
+            <w:pPr>
+              <w:pStyle w:val="Compact"/>
+              <w:jc w:val="left"/>
+            </w:pPr>
+            <w:r>
+              <w:t xml:space="preserve">55</w:t>
+            </w:r>
+          </w:p>
+        </w:tc>
+        <w:tc>
+          <w:p>
+            <w:pPr>
+              <w:pStyle w:val="Compact"/>
+              <w:jc w:val="left"/>
+            </w:pPr>
+            <w:r>
+              <w:t xml:space="preserve">63</w:t>
+            </w:r>
+          </w:p>
+        </w:tc>
+        <w:tc>
+          <w:p>
+            <w:pPr>
+              <w:pStyle w:val="Compact"/>
+              <w:jc w:val="left"/>
+            </w:pPr>
+            <w:r>
+              <w:t xml:space="preserve">65</w:t>
             </w:r>
           </w:p>
         </w:tc>
@@ -8962,6 +9091,31 @@
               <w:jc w:val="left"/>
             </w:pPr>
             <w:r>
+              <w:t xml:space="preserve">ALI</w:t>
+            </w:r>
+          </w:p>
+        </w:tc>
+        <w:tc>
+          <w:p/>
+        </w:tc>
+        <w:tc>
+          <w:p>
+            <w:pPr>
+              <w:pStyle w:val="Compact"/>
+              <w:jc w:val="left"/>
+            </w:pPr>
+            <w:r>
+              <w:t xml:space="preserve">2</w:t>
+            </w:r>
+          </w:p>
+        </w:tc>
+        <w:tc>
+          <w:p>
+            <w:pPr>
+              <w:pStyle w:val="Compact"/>
+              <w:jc w:val="left"/>
+            </w:pPr>
+            <w:r>
               <w:t xml:space="preserve">1</w:t>
             </w:r>
           </w:p>
@@ -8973,18 +9127,29 @@
               <w:jc w:val="left"/>
             </w:pPr>
             <w:r>
-              <w:t xml:space="preserve">51.66667</w:t>
-            </w:r>
-          </w:p>
-        </w:tc>
-        <w:tc>
-          <w:p>
-            <w:pPr>
-              <w:pStyle w:val="Compact"/>
-              <w:jc w:val="left"/>
-            </w:pPr>
-            <w:r>
-              <w:t xml:space="preserve">57.66667</w:t>
+              <w:t xml:space="preserve">52</w:t>
+            </w:r>
+          </w:p>
+        </w:tc>
+        <w:tc>
+          <w:p>
+            <w:pPr>
+              <w:pStyle w:val="Compact"/>
+              <w:jc w:val="left"/>
+            </w:pPr>
+            <w:r>
+              <w:t xml:space="preserve">46</w:t>
+            </w:r>
+          </w:p>
+        </w:tc>
+        <w:tc>
+          <w:p>
+            <w:pPr>
+              <w:pStyle w:val="Compact"/>
+              <w:jc w:val="left"/>
+            </w:pPr>
+            <w:r>
+              <w:t xml:space="preserve">35</w:t>
             </w:r>
           </w:p>
         </w:tc>
@@ -8997,6 +9162,102 @@
               <w:jc w:val="left"/>
             </w:pPr>
             <w:r>
+              <w:t xml:space="preserve">BAGAL</w:t>
+            </w:r>
+          </w:p>
+        </w:tc>
+        <w:tc>
+          <w:p/>
+        </w:tc>
+        <w:tc>
+          <w:p>
+            <w:pPr>
+              <w:pStyle w:val="Compact"/>
+              <w:jc w:val="left"/>
+            </w:pPr>
+            <w:r>
+              <w:t xml:space="preserve">1</w:t>
+            </w:r>
+          </w:p>
+        </w:tc>
+        <w:tc>
+          <w:p>
+            <w:pPr>
+              <w:pStyle w:val="Compact"/>
+              <w:jc w:val="left"/>
+            </w:pPr>
+            <w:r>
+              <w:t xml:space="preserve">3</w:t>
+            </w:r>
+          </w:p>
+        </w:tc>
+        <w:tc>
+          <w:p>
+            <w:pPr>
+              <w:pStyle w:val="Compact"/>
+              <w:jc w:val="left"/>
+            </w:pPr>
+            <w:r>
+              <w:t xml:space="preserve">51</w:t>
+            </w:r>
+          </w:p>
+        </w:tc>
+        <w:tc>
+          <w:p>
+            <w:pPr>
+              <w:pStyle w:val="Compact"/>
+              <w:jc w:val="left"/>
+            </w:pPr>
+            <w:r>
+              <w:t xml:space="preserve">58</w:t>
+            </w:r>
+          </w:p>
+        </w:tc>
+        <w:tc>
+          <w:p>
+            <w:pPr>
+              <w:pStyle w:val="Compact"/>
+              <w:jc w:val="left"/>
+            </w:pPr>
+            <w:r>
+              <w:t xml:space="preserve">55</w:t>
+            </w:r>
+          </w:p>
+        </w:tc>
+      </w:tr>
+      <w:tr>
+        <w:tc>
+          <w:p>
+            <w:pPr>
+              <w:pStyle w:val="Compact"/>
+              <w:jc w:val="left"/>
+            </w:pPr>
+            <w:r>
+              <w:t xml:space="preserve">BENJAMIN</w:t>
+            </w:r>
+          </w:p>
+        </w:tc>
+        <w:tc>
+          <w:p/>
+        </w:tc>
+        <w:tc>
+          <w:p>
+            <w:pPr>
+              <w:pStyle w:val="Compact"/>
+              <w:jc w:val="left"/>
+            </w:pPr>
+            <w:r>
+              <w:t xml:space="preserve">1</w:t>
+            </w:r>
+          </w:p>
+        </w:tc>
+        <w:tc>
+          <w:p>
+            <w:pPr>
+              <w:pStyle w:val="Compact"/>
+              <w:jc w:val="left"/>
+            </w:pPr>
+            <w:r>
               <w:t xml:space="preserve">2</w:t>
             </w:r>
           </w:p>
@@ -9008,40 +9269,130 @@
               <w:jc w:val="left"/>
             </w:pPr>
             <w:r>
-              <w:t xml:space="preserve">60.33333</w:t>
-            </w:r>
-          </w:p>
-        </w:tc>
-        <w:tc>
-          <w:p>
-            <w:pPr>
-              <w:pStyle w:val="Compact"/>
-              <w:jc w:val="left"/>
-            </w:pPr>
-            <w:r>
-              <w:t xml:space="preserve">67</w:t>
+              <w:t xml:space="preserve">59</w:t>
+            </w:r>
+          </w:p>
+        </w:tc>
+        <w:tc>
+          <w:p>
+            <w:pPr>
+              <w:pStyle w:val="Compact"/>
+              <w:jc w:val="left"/>
+            </w:pPr>
+            <w:r>
+              <w:t xml:space="preserve">70</w:t>
+            </w:r>
+          </w:p>
+        </w:tc>
+        <w:tc>
+          <w:p>
+            <w:pPr>
+              <w:pStyle w:val="Compact"/>
+              <w:jc w:val="left"/>
+            </w:pPr>
+            <w:r>
+              <w:t xml:space="preserve">68</w:t>
+            </w:r>
+          </w:p>
+        </w:tc>
+      </w:tr>
+      <w:tr>
+        <w:tc>
+          <w:p>
+            <w:pPr>
+              <w:pStyle w:val="Compact"/>
+              <w:jc w:val="left"/>
+            </w:pPr>
+            <w:r>
+              <w:t xml:space="preserve">BLAKEMORE</w:t>
+            </w:r>
+          </w:p>
+        </w:tc>
+        <w:tc>
+          <w:p/>
+        </w:tc>
+        <w:tc>
+          <w:p>
+            <w:pPr>
+              <w:pStyle w:val="Compact"/>
+              <w:jc w:val="left"/>
+            </w:pPr>
+            <w:r>
+              <w:t xml:space="preserve">2</w:t>
+            </w:r>
+          </w:p>
+        </w:tc>
+        <w:tc>
+          <w:p>
+            <w:pPr>
+              <w:pStyle w:val="Compact"/>
+              <w:jc w:val="left"/>
+            </w:pPr>
+            <w:r>
+              <w:t xml:space="preserve">2</w:t>
+            </w:r>
+          </w:p>
+        </w:tc>
+        <w:tc>
+          <w:p>
+            <w:pPr>
+              <w:pStyle w:val="Compact"/>
+              <w:jc w:val="left"/>
+            </w:pPr>
+            <w:r>
+              <w:t xml:space="preserve">56</w:t>
+            </w:r>
+          </w:p>
+        </w:tc>
+        <w:tc>
+          <w:p>
+            <w:pPr>
+              <w:pStyle w:val="Compact"/>
+              <w:jc w:val="left"/>
+            </w:pPr>
+            <w:r>
+              <w:t xml:space="preserve">38</w:t>
+            </w:r>
+          </w:p>
+        </w:tc>
+        <w:tc>
+          <w:p>
+            <w:pPr>
+              <w:pStyle w:val="Compact"/>
+              <w:jc w:val="left"/>
+            </w:pPr>
+            <w:r>
+              <w:t xml:space="preserve">40</w:t>
             </w:r>
           </w:p>
         </w:tc>
       </w:tr>
     </w:tbl>
-    <w:bookmarkEnd w:id="57"/>
-    <w:bookmarkEnd w:id="58"/>
-    <w:bookmarkStart w:id="62" w:name="dates"/>
-    <w:p>
-      <w:pPr>
-        <w:pStyle w:val="Heading1"/>
-      </w:pPr>
-      <w:r>
-        <w:t xml:space="preserve">Dates</w:t>
-      </w:r>
-    </w:p>
-    <w:p>
-      <w:pPr>
-        <w:pStyle w:val="FirstParagraph"/>
-      </w:pPr>
-      <w:r>
-        <w:t xml:space="preserve">Stata dates are</w:t>
+    <w:p>
+      <w:pPr>
+        <w:pStyle w:val="BodyText"/>
+      </w:pPr>
+      <w:r>
+        <w:t xml:space="preserve">Suppose that you would like too calculate for each student a measure of their overall examination performance. We can calculate the average score as</w:t>
+      </w:r>
+    </w:p>
+    <w:p>
+      <w:pPr>
+        <w:pStyle w:val="BodyText"/>
+      </w:pPr>
+      <w:r>
+        <w:rPr>
+          <w:rStyle w:val="VerbatimChar"/>
+        </w:rPr>
+        <w:t xml:space="preserve">(maths + english + history)/3</w:t>
+      </w:r>
+    </w:p>
+    <w:p>
+      <w:pPr>
+        <w:pStyle w:val="BodyText"/>
+      </w:pPr>
+      <w:r>
+        <w:t xml:space="preserve">These sorts of summaries of data</w:t>
       </w:r>
       <w:r>
         <w:t xml:space="preserve"> </w:t>
@@ -9051,13 +9402,40 @@
           <w:bCs/>
           <w:b/>
         </w:rPr>
-        <w:t xml:space="preserve">elapsed dates</w:t>
-      </w:r>
-      <w:r>
-        <w:t xml:space="preserve"> </w:t>
-      </w:r>
-      <w:r>
-        <w:t xml:space="preserve">with a reference date</w:t>
+        <w:t xml:space="preserve">by case</w:t>
+      </w:r>
+      <w:r>
+        <w:t xml:space="preserve"> </w:t>
+      </w:r>
+      <w:r>
+        <w:t xml:space="preserve">(rather than by variable) are better created with egen.</w:t>
+      </w:r>
+    </w:p>
+    <w:p>
+      <w:pPr>
+        <w:pStyle w:val="BodyText"/>
+      </w:pPr>
+      <w:r>
+        <w:t xml:space="preserve">First, creating the average examination score for each student.</w:t>
+      </w:r>
+    </w:p>
+    <w:p>
+      <w:pPr>
+        <w:pStyle w:val="BodyText"/>
+      </w:pPr>
+      <w:r>
+        <w:rPr>
+          <w:rStyle w:val="VerbatimChar"/>
+        </w:rPr>
+        <w:t xml:space="preserve">egen avxm = rowmean(maths english history)</w:t>
+      </w:r>
+    </w:p>
+    <w:p>
+      <w:pPr>
+        <w:pStyle w:val="BodyText"/>
+      </w:pPr>
+      <w:r>
+        <w:t xml:space="preserve">Now, use</w:t>
       </w:r>
       <w:r>
         <w:t xml:space="preserve"> </w:t>
@@ -9067,6 +9445,258 @@
           <w:bCs/>
           <w:b/>
         </w:rPr>
+        <w:t xml:space="preserve">cut</w:t>
+      </w:r>
+      <w:r>
+        <w:t xml:space="preserve"> </w:t>
+      </w:r>
+      <w:r>
+        <w:t xml:space="preserve">to break this into groups of scores. I have chosen groups as from zero to less than 50, from 50 to less than 60 and from 60 and above. The</w:t>
+      </w:r>
+      <w:r>
+        <w:t xml:space="preserve"> </w:t>
+      </w:r>
+      <w:r>
+        <w:rPr>
+          <w:rStyle w:val="VerbatimChar"/>
+        </w:rPr>
+        <w:t xml:space="preserve">icodes</w:t>
+      </w:r>
+      <w:r>
+        <w:t xml:space="preserve"> </w:t>
+      </w:r>
+      <w:r>
+        <w:t xml:space="preserve">keyword creates numeric code names (starting at 0) for each resulting group:</w:t>
+      </w:r>
+    </w:p>
+    <w:p>
+      <w:pPr>
+        <w:pStyle w:val="BodyText"/>
+      </w:pPr>
+      <w:r>
+        <w:rPr>
+          <w:rStyle w:val="VerbatimChar"/>
+        </w:rPr>
+        <w:t xml:space="preserve">egen stream = cut(avxm), at(0,50,60,101) icodes</w:t>
+      </w:r>
+    </w:p>
+    <w:p>
+      <w:pPr>
+        <w:pStyle w:val="BodyText"/>
+      </w:pPr>
+      <w:r>
+        <w:t xml:space="preserve">To check that the result is correct we can run this line:</w:t>
+      </w:r>
+    </w:p>
+    <w:p>
+      <w:pPr>
+        <w:pStyle w:val="BodyText"/>
+      </w:pPr>
+      <w:r>
+        <w:rPr>
+          <w:rStyle w:val="VerbatimChar"/>
+        </w:rPr>
+        <w:t xml:space="preserve">table stream, contents(min avxm max avxm)</w:t>
+      </w:r>
+    </w:p>
+    <w:p>
+      <w:pPr>
+        <w:pStyle w:val="BodyText"/>
+      </w:pPr>
+      <w:r>
+        <w:t xml:space="preserve">which will show us the lowest and highest data points in each group for our data.</w:t>
+      </w:r>
+    </w:p>
+    <w:tbl>
+      <w:tblPr>
+        <w:tblStyle w:val="Table"/>
+        <w:tblW w:type="pct" w:w="0.0"/>
+        <w:tblLook w:firstRow="1" w:lastRow="0" w:firstColumn="0" w:lastColumn="0" w:noHBand="0" w:noVBand="0" w:val="0020"/>
+      </w:tblPr>
+      <w:tblGrid/>
+      <w:tr>
+        <w:tc>
+          <w:p>
+            <w:pPr>
+              <w:pStyle w:val="Compact"/>
+              <w:jc w:val="left"/>
+            </w:pPr>
+            <w:r>
+              <w:t xml:space="preserve">stream</w:t>
+            </w:r>
+          </w:p>
+        </w:tc>
+        <w:tc>
+          <w:p>
+            <w:pPr>
+              <w:pStyle w:val="Compact"/>
+              <w:jc w:val="left"/>
+            </w:pPr>
+            <w:r>
+              <w:t xml:space="preserve">min(avxm)</w:t>
+            </w:r>
+          </w:p>
+        </w:tc>
+        <w:tc>
+          <w:p>
+            <w:pPr>
+              <w:pStyle w:val="Compact"/>
+              <w:jc w:val="left"/>
+            </w:pPr>
+            <w:r>
+              <w:t xml:space="preserve">max(avxm)</w:t>
+            </w:r>
+          </w:p>
+        </w:tc>
+      </w:tr>
+      <w:tr>
+        <w:tc>
+          <w:p>
+            <w:pPr>
+              <w:pStyle w:val="Compact"/>
+              <w:jc w:val="left"/>
+            </w:pPr>
+            <w:r>
+              <w:t xml:space="preserve">0</w:t>
+            </w:r>
+          </w:p>
+        </w:tc>
+        <w:tc>
+          <w:p>
+            <w:pPr>
+              <w:pStyle w:val="Compact"/>
+              <w:jc w:val="left"/>
+            </w:pPr>
+            <w:r>
+              <w:t xml:space="preserve">41.66667</w:t>
+            </w:r>
+          </w:p>
+        </w:tc>
+        <w:tc>
+          <w:p>
+            <w:pPr>
+              <w:pStyle w:val="Compact"/>
+              <w:jc w:val="left"/>
+            </w:pPr>
+            <w:r>
+              <w:t xml:space="preserve">49.66667</w:t>
+            </w:r>
+          </w:p>
+        </w:tc>
+      </w:tr>
+      <w:tr>
+        <w:tc>
+          <w:p>
+            <w:pPr>
+              <w:pStyle w:val="Compact"/>
+              <w:jc w:val="left"/>
+            </w:pPr>
+            <w:r>
+              <w:t xml:space="preserve">1</w:t>
+            </w:r>
+          </w:p>
+        </w:tc>
+        <w:tc>
+          <w:p>
+            <w:pPr>
+              <w:pStyle w:val="Compact"/>
+              <w:jc w:val="left"/>
+            </w:pPr>
+            <w:r>
+              <w:t xml:space="preserve">51.66667</w:t>
+            </w:r>
+          </w:p>
+        </w:tc>
+        <w:tc>
+          <w:p>
+            <w:pPr>
+              <w:pStyle w:val="Compact"/>
+              <w:jc w:val="left"/>
+            </w:pPr>
+            <w:r>
+              <w:t xml:space="preserve">57.66667</w:t>
+            </w:r>
+          </w:p>
+        </w:tc>
+      </w:tr>
+      <w:tr>
+        <w:tc>
+          <w:p>
+            <w:pPr>
+              <w:pStyle w:val="Compact"/>
+              <w:jc w:val="left"/>
+            </w:pPr>
+            <w:r>
+              <w:t xml:space="preserve">2</w:t>
+            </w:r>
+          </w:p>
+        </w:tc>
+        <w:tc>
+          <w:p>
+            <w:pPr>
+              <w:pStyle w:val="Compact"/>
+              <w:jc w:val="left"/>
+            </w:pPr>
+            <w:r>
+              <w:t xml:space="preserve">60.33333</w:t>
+            </w:r>
+          </w:p>
+        </w:tc>
+        <w:tc>
+          <w:p>
+            <w:pPr>
+              <w:pStyle w:val="Compact"/>
+              <w:jc w:val="left"/>
+            </w:pPr>
+            <w:r>
+              <w:t xml:space="preserve">67</w:t>
+            </w:r>
+          </w:p>
+        </w:tc>
+      </w:tr>
+    </w:tbl>
+    <w:bookmarkEnd w:id="58"/>
+    <w:bookmarkEnd w:id="59"/>
+    <w:bookmarkStart w:id="62" w:name="dates"/>
+    <w:p>
+      <w:pPr>
+        <w:pStyle w:val="Heading1"/>
+      </w:pPr>
+      <w:r>
+        <w:t xml:space="preserve">Dates</w:t>
+      </w:r>
+    </w:p>
+    <w:p>
+      <w:pPr>
+        <w:pStyle w:val="FirstParagraph"/>
+      </w:pPr>
+      <w:r>
+        <w:t xml:space="preserve">Stata dates are</w:t>
+      </w:r>
+      <w:r>
+        <w:t xml:space="preserve"> </w:t>
+      </w:r>
+      <w:r>
+        <w:rPr>
+          <w:bCs/>
+          <w:b/>
+        </w:rPr>
+        <w:t xml:space="preserve">elapsed dates</w:t>
+      </w:r>
+      <w:r>
+        <w:t xml:space="preserve"> </w:t>
+      </w:r>
+      <w:r>
+        <w:t xml:space="preserve">with a reference date</w:t>
+      </w:r>
+      <w:r>
+        <w:t xml:space="preserve"> </w:t>
+      </w:r>
+      <w:r>
+        <w:rPr>
+          <w:bCs/>
+          <w:b/>
+        </w:rPr>
         <w:t xml:space="preserve">0</w:t>
       </w:r>
       <w:r>
@@ -9097,6 +9727,9 @@
         <w:pStyle w:val="BodyText"/>
       </w:pPr>
       <w:r>
+        <w:rPr>
+          <w:rStyle w:val="VerbatimChar"/>
+        </w:rPr>
         <w:t xml:space="preserve">20-12-2022</w:t>
       </w:r>
     </w:p>
@@ -9126,10 +9759,59 @@
     </w:p>
     <w:p>
       <w:pPr>
+        <w:pStyle w:val="SourceCode"/>
+      </w:pPr>
+      <w:r>
+        <w:rPr>
+          <w:rStyle w:val="VerbatimChar"/>
+        </w:rPr>
+        <w:t xml:space="preserve">dateone          datetwo</w:t>
+      </w:r>
+      <w:r>
+        <w:br/>
+      </w:r>
+      <w:r>
+        <w:rPr>
+          <w:rStyle w:val="VerbatimChar"/>
+        </w:rPr>
+        <w:t xml:space="preserve">01-01-2000       01-01-2000</w:t>
+      </w:r>
+      <w:r>
+        <w:br/>
+      </w:r>
+      <w:r>
+        <w:rPr>
+          <w:rStyle w:val="VerbatimChar"/>
+        </w:rPr>
+        <w:t xml:space="preserve">03-02-2001       03-02-2005</w:t>
+      </w:r>
+      <w:r>
+        <w:br/>
+      </w:r>
+      <w:r>
+        <w:rPr>
+          <w:rStyle w:val="VerbatimChar"/>
+        </w:rPr>
+        <w:t xml:space="preserve">01-01-2000       01-01-1960</w:t>
+      </w:r>
+    </w:p>
+    <w:p>
+      <w:pPr>
+        <w:pStyle w:val="FirstParagraph"/>
+      </w:pPr>
+      <w:r>
+        <w:t xml:space="preserve">First, I will assume that the data are in two columns of a table in a single Excel worksheet and import them with this command:</w:t>
+      </w:r>
+    </w:p>
+    <w:p>
+      <w:pPr>
         <w:pStyle w:val="BodyText"/>
       </w:pPr>
       <w:r>
-        <w:t xml:space="preserve">dateone datetwo 01-01-2000 01-02-2000 02-03-2001 02-03-2005 01-01-2000 01-01-1960</w:t>
+        <w:rPr>
+          <w:rStyle w:val="VerbatimChar"/>
+        </w:rPr>
+        <w:t xml:space="preserve">import excel https://www.ucl.ac.uk/~ccaajim/datesstataexample.xlsx, firstrow</w:t>
       </w:r>
     </w:p>
     <w:p>
@@ -9137,7 +9819,7 @@
         <w:pStyle w:val="BodyText"/>
       </w:pPr>
       <w:r>
-        <w:t xml:space="preserve">First, I will assume that the data are in two columns of a table in a single Excel worksheet and import them with this command:</w:t>
+        <w:t xml:space="preserve">(You can use this command if you want to grab this small sheet from my website).</w:t>
       </w:r>
     </w:p>
     <w:p>
@@ -9145,21 +9827,16 @@
         <w:pStyle w:val="BodyText"/>
       </w:pPr>
       <w:r>
-        <w:t xml:space="preserve">import excel</w:t>
-      </w:r>
-      <w:r>
-        <w:t xml:space="preserve"> </w:t>
-      </w:r>
-      <w:hyperlink r:id="rId59">
-        <w:r>
-          <w:rPr>
-            <w:rStyle w:val="Hyperlink"/>
-          </w:rPr>
-          <w:t xml:space="preserve">https://www.ucl.ac.uk/~ccaajim/datesstataexample.xlsx</w:t>
-        </w:r>
-      </w:hyperlink>
-      <w:r>
-        <w:t xml:space="preserve">, firstrow</w:t>
+        <w:t xml:space="preserve">Now, how has Stata recognised the data? Here is the output of</w:t>
+      </w:r>
+      <w:r>
+        <w:t xml:space="preserve"> </w:t>
+      </w:r>
+      <w:r>
+        <w:rPr>
+          <w:rStyle w:val="VerbatimChar"/>
+        </w:rPr>
+        <w:t xml:space="preserve">desc</w:t>
       </w:r>
     </w:p>
     <w:p>
@@ -9167,7 +9844,7 @@
         <w:pStyle w:val="BodyText"/>
       </w:pPr>
       <w:r>
-        <w:t xml:space="preserve">(You can use this command if you want to grab this small sheet from my website).</w:t>
+        <w:t xml:space="preserve">The display format And now, let’s try some simple mathematics with these dates:</w:t>
       </w:r>
     </w:p>
     <w:p>
@@ -9175,16 +9852,10 @@
         <w:pStyle w:val="BodyText"/>
       </w:pPr>
       <w:r>
-        <w:t xml:space="preserve">Now, how has Stata recognised the data? Here is the output of</w:t>
-      </w:r>
-      <w:r>
-        <w:t xml:space="preserve"> </w:t>
-      </w:r>
-      <w:r>
-        <w:rPr>
-          <w:rStyle w:val="VerbatimChar"/>
-        </w:rPr>
-        <w:t xml:space="preserve">desc</w:t>
+        <w:rPr>
+          <w:rStyle w:val="VerbatimChar"/>
+        </w:rPr>
+        <w:t xml:space="preserve">gen interval = datetwo - dateone</w:t>
       </w:r>
     </w:p>
     <w:p>
@@ -9192,7 +9863,31 @@
         <w:pStyle w:val="BodyText"/>
       </w:pPr>
       <w:r>
-        <w:t xml:space="preserve">The display format And now, let’s try some simple mathematics with these dates:</w:t>
+        <w:t xml:space="preserve">Stat creates a variable of type</w:t>
+      </w:r>
+      <w:r>
+        <w:t xml:space="preserve"> </w:t>
+      </w:r>
+      <w:r>
+        <w:rPr>
+          <w:rStyle w:val="VerbatimChar"/>
+        </w:rPr>
+        <w:t xml:space="preserve">float</w:t>
+      </w:r>
+      <w:r>
+        <w:t xml:space="preserve">, with format</w:t>
+      </w:r>
+      <w:r>
+        <w:t xml:space="preserve"> </w:t>
+      </w:r>
+      <w:r>
+        <w:rPr>
+          <w:rStyle w:val="VerbatimChar"/>
+        </w:rPr>
+        <w:t xml:space="preserve">%9.0g</w:t>
+      </w:r>
+      <w:r>
+        <w:t xml:space="preserve">.</w:t>
       </w:r>
     </w:p>
     <w:p>
@@ -9200,7 +9895,36 @@
         <w:pStyle w:val="BodyText"/>
       </w:pPr>
       <w:r>
-        <w:t xml:space="preserve">gen interval = datetwo - dateone</w:t>
+        <w:t xml:space="preserve">Since, this interval is expressed in elapsed days, we can convert to years by dividing by 365.25</w:t>
+      </w:r>
+    </w:p>
+    <w:bookmarkStart w:id="60" w:name="converting-strings-to-dates"/>
+    <w:p>
+      <w:pPr>
+        <w:pStyle w:val="Heading2"/>
+      </w:pPr>
+      <w:r>
+        <w:t xml:space="preserve">Converting strings to dates</w:t>
+      </w:r>
+    </w:p>
+    <w:p>
+      <w:pPr>
+        <w:pStyle w:val="FirstParagraph"/>
+      </w:pPr>
+      <w:r>
+        <w:t xml:space="preserve">Stata will convert many different string types to dates. The command is</w:t>
+      </w:r>
+      <w:r>
+        <w:t xml:space="preserve"> </w:t>
+      </w:r>
+      <w:r>
+        <w:rPr>
+          <w:rStyle w:val="VerbatimChar"/>
+        </w:rPr>
+        <w:t xml:space="preserve">date</w:t>
+      </w:r>
+      <w:r>
+        <w:t xml:space="preserve">. For example, suppose that we have a variable idate with a single row</w:t>
       </w:r>
     </w:p>
     <w:p>
@@ -9208,31 +9932,7 @@
         <w:pStyle w:val="BodyText"/>
       </w:pPr>
       <w:r>
-        <w:t xml:space="preserve">Stat creates a variable of type</w:t>
-      </w:r>
-      <w:r>
-        <w:t xml:space="preserve"> </w:t>
-      </w:r>
-      <w:r>
-        <w:rPr>
-          <w:rStyle w:val="VerbatimChar"/>
-        </w:rPr>
-        <w:t xml:space="preserve">float</w:t>
-      </w:r>
-      <w:r>
-        <w:t xml:space="preserve">, with format</w:t>
-      </w:r>
-      <w:r>
-        <w:t xml:space="preserve"> </w:t>
-      </w:r>
-      <w:r>
-        <w:rPr>
-          <w:rStyle w:val="VerbatimChar"/>
-        </w:rPr>
-        <w:t xml:space="preserve">%9.0g</w:t>
-      </w:r>
-      <w:r>
-        <w:t xml:space="preserve">.</w:t>
+        <w:t xml:space="preserve">Jan, 31, 2001</w:t>
       </w:r>
     </w:p>
     <w:p>
@@ -9240,80 +9940,23 @@
         <w:pStyle w:val="BodyText"/>
       </w:pPr>
       <w:r>
-        <w:t xml:space="preserve">Since, this interval is expressed in elapsed days, we can convert to years by dividing by 365.25</w:t>
-      </w:r>
-    </w:p>
-    <w:bookmarkStart w:id="60" w:name="converting-strings-to-dates"/>
-    <w:p>
-      <w:pPr>
-        <w:pStyle w:val="Heading2"/>
-      </w:pPr>
-      <w:r>
-        <w:t xml:space="preserve">Converting strings to dates</w:t>
+        <w:t xml:space="preserve">we can convert this with</w:t>
+      </w:r>
+    </w:p>
+    <w:p>
+      <w:pPr>
+        <w:pStyle w:val="SourceCode"/>
+      </w:pPr>
+      <w:r>
+        <w:rPr>
+          <w:rStyle w:val="VerbatimChar"/>
+        </w:rPr>
+        <w:t xml:space="preserve">gen newidate = date(idate, "MDY")</w:t>
       </w:r>
     </w:p>
     <w:p>
       <w:pPr>
         <w:pStyle w:val="FirstParagraph"/>
-      </w:pPr>
-      <w:r>
-        <w:t xml:space="preserve">Stata will convert many different string types to dates. The command is</w:t>
-      </w:r>
-      <w:r>
-        <w:t xml:space="preserve"> </w:t>
-      </w:r>
-      <w:r>
-        <w:rPr>
-          <w:rStyle w:val="VerbatimChar"/>
-        </w:rPr>
-        <w:t xml:space="preserve">date</w:t>
-      </w:r>
-      <w:r>
-        <w:t xml:space="preserve">. For example, suppose that we have a variable idate with a single row</w:t>
-      </w:r>
-    </w:p>
-    <w:p>
-      <w:pPr>
-        <w:pStyle w:val="BodyText"/>
-      </w:pPr>
-      <w:r>
-        <w:t xml:space="preserve">Jan, 31, 2001</w:t>
-      </w:r>
-    </w:p>
-    <w:p>
-      <w:pPr>
-        <w:pStyle w:val="BodyText"/>
-      </w:pPr>
-      <w:r>
-        <w:t xml:space="preserve">we can convert this with</w:t>
-      </w:r>
-    </w:p>
-    <w:p>
-      <w:pPr>
-        <w:pStyle w:val="BodyText"/>
-      </w:pPr>
-      <w:r>
-        <w:t xml:space="preserve">gen newidate = date(idate,</w:t>
-      </w:r>
-      <w:r>
-        <w:t xml:space="preserve"> </w:t>
-      </w:r>
-      <w:r>
-        <w:t xml:space="preserve">“</w:t>
-      </w:r>
-      <w:r>
-        <w:t xml:space="preserve">MDY</w:t>
-      </w:r>
-      <w:r>
-        <w:t xml:space="preserve">”</w:t>
-      </w:r>
-      <w:r>
-        <w:t xml:space="preserve">)</w:t>
-      </w:r>
-    </w:p>
-    <w:p>
-      <w:pPr>
-        <w:pStyle w:val="BodyText"/>
       </w:pPr>
       <w:r>
         <w:t xml:space="preserve">This will generate a float that is the elapsed date for January 31st, 2001.</w:t>
@@ -9499,7 +10142,32 @@
         <w:pStyle w:val="BodyText"/>
       </w:pPr>
       <w:r>
-        <w:t xml:space="preserve">gen yearalone = year(date1) gen dayalone = day(date1) gen monthalone = month(date1)</w:t>
+        <w:rPr>
+          <w:rStyle w:val="VerbatimChar"/>
+        </w:rPr>
+        <w:t xml:space="preserve">gen yearalone = year(date1)</w:t>
+      </w:r>
+    </w:p>
+    <w:p>
+      <w:pPr>
+        <w:pStyle w:val="BodyText"/>
+      </w:pPr>
+      <w:r>
+        <w:rPr>
+          <w:rStyle w:val="VerbatimChar"/>
+        </w:rPr>
+        <w:t xml:space="preserve">gen dayalone = day(date1)</w:t>
+      </w:r>
+    </w:p>
+    <w:p>
+      <w:pPr>
+        <w:pStyle w:val="BodyText"/>
+      </w:pPr>
+      <w:r>
+        <w:rPr>
+          <w:rStyle w:val="VerbatimChar"/>
+        </w:rPr>
+        <w:t xml:space="preserve">gen monthalone = month(date1)</w:t>
       </w:r>
     </w:p>
     <w:bookmarkEnd w:id="61"/>
@@ -9582,7 +10250,7 @@
         <w:rPr>
           <w:rStyle w:val="VerbatimChar"/>
         </w:rPr>
-        <w:t xml:space="preserve">tabulate teacher class</w:t>
+        <w:t xml:space="preserve">table teacher class</w:t>
       </w:r>
     </w:p>
     <w:p>
@@ -9609,7 +10277,64 @@
         <w:pStyle w:val="FirstParagraph"/>
       </w:pPr>
       <w:r>
-        <w:t xml:space="preserve">will create an Excel file with the results of tabulate. You can use .docx, .html, .tex and .pdf files (see the Stata documentation for the full list) as well as .xls(x).</w:t>
+        <w:t xml:space="preserve">or</w:t>
+      </w:r>
+    </w:p>
+    <w:p>
+      <w:pPr>
+        <w:pStyle w:val="SourceCode"/>
+      </w:pPr>
+      <w:r>
+        <w:rPr>
+          <w:rStyle w:val="VerbatimChar"/>
+        </w:rPr>
+        <w:t xml:space="preserve">collect export teacherclass.tex, tableonly</w:t>
+      </w:r>
+    </w:p>
+    <w:p>
+      <w:pPr>
+        <w:pStyle w:val="FirstParagraph"/>
+      </w:pPr>
+      <w:r>
+        <w:t xml:space="preserve">The option</w:t>
+      </w:r>
+      <w:r>
+        <w:t xml:space="preserve"> </w:t>
+      </w:r>
+      <w:r>
+        <w:rPr>
+          <w:rStyle w:val="VerbatimChar"/>
+        </w:rPr>
+        <w:t xml:space="preserve">tableonly</w:t>
+      </w:r>
+      <w:r>
+        <w:t xml:space="preserve"> </w:t>
+      </w:r>
+      <w:r>
+        <w:t xml:space="preserve">prevents the tex output including a full document environment, restricting it to the</w:t>
+      </w:r>
+      <w:r>
+        <w:t xml:space="preserve"> </w:t>
+      </w:r>
+      <w:r>
+        <w:rPr>
+          <w:rStyle w:val="VerbatimChar"/>
+        </w:rPr>
+        <w:t xml:space="preserve">tabular</w:t>
+      </w:r>
+      <w:r>
+        <w:t xml:space="preserve"> </w:t>
+      </w:r>
+      <w:r>
+        <w:t xml:space="preserve">float code.</w:t>
+      </w:r>
+    </w:p>
+    <w:p>
+      <w:pPr>
+        <w:pStyle w:val="BodyText"/>
+      </w:pPr>
+      <w:r>
+        <w:t xml:space="preserve">So this will create an Excel or tex file with the results of table. You can use .docx, .html, and .pdf files (see the Stata documentation for the full list) as well as .xls(x) and .tex.</w:t>
       </w:r>
     </w:p>
     <w:p>
@@ -9806,7 +10531,7 @@
       </w:hyperlink>
     </w:p>
   </w:footnote>
-  <w:footnote w:id="27">
+  <w:footnote w:id="28">
     <w:p>
       <w:pPr>
         <w:pStyle w:val="FootnoteText"/>

</xml_diff>